<commit_message>
[Đăng] - Final (05/06/2017) Thêm các file theo yêu cầu.
</commit_message>
<xml_diff>
--- a/QLResort/Linh Tinh - Lang Tang/Mô tả chương trình quản lý Resort.docx
+++ b/QLResort/Linh Tinh - Lang Tang/Mô tả chương trình quản lý Resort.docx
@@ -142,125 +142,202 @@
         <w:pStyle w:val="Title"/>
         <w:jc w:val="center"/>
         <w:rPr>
+          <w:rFonts w:ascii="Stencil" w:hAnsi="Stencil"/>
           <w:color w:val="60B4FF" w:themeColor="background2" w:themeShade="BF"/>
-        </w:rPr>
-      </w:pPr>
-      <w:r>
-        <w:rPr>
-          <w:color w:val="60B4FF" w:themeColor="background2" w:themeShade="BF"/>
-        </w:rPr>
-        <w:t>ResortDB</w:t>
-      </w:r>
+          <w:sz w:val="60"/>
+          <w:szCs w:val="60"/>
+        </w:rPr>
+      </w:pPr>
     </w:p>
     <w:p>
       <w:pPr>
-        <w:pStyle w:val="ContactInfo"/>
-        <w:ind w:left="3600"/>
-        <w:jc w:val="both"/>
-      </w:pPr>
-      <w:r>
-        <w:t xml:space="preserve">       </w:t>
-      </w:r>
-      <w:r>
-        <w:t xml:space="preserve">   </w:t>
-      </w:r>
-      <w:r>
-        <w:t>Thái Bình Cơ – 1451010130…</w:t>
+        <w:pStyle w:val="Title"/>
+        <w:jc w:val="center"/>
+        <w:rPr>
+          <w:rFonts w:ascii="Stencil" w:hAnsi="Stencil"/>
+          <w:color w:val="60B4FF" w:themeColor="background2" w:themeShade="BF"/>
+          <w:sz w:val="60"/>
+          <w:szCs w:val="60"/>
+        </w:rPr>
+      </w:pPr>
+      <w:r>
+        <w:rPr>
+          <w:rFonts w:ascii="Stencil" w:hAnsi="Stencil"/>
+          <w:color w:val="60B4FF" w:themeColor="background2" w:themeShade="BF"/>
+          <w:sz w:val="60"/>
+          <w:szCs w:val="60"/>
+        </w:rPr>
+        <w:t>QU</w:t>
+      </w:r>
+      <w:r>
+        <w:rPr>
+          <w:rFonts w:ascii="Cambria" w:hAnsi="Cambria" w:cs="Cambria"/>
+          <w:color w:val="60B4FF" w:themeColor="background2" w:themeShade="BF"/>
+          <w:sz w:val="60"/>
+          <w:szCs w:val="60"/>
+        </w:rPr>
+        <w:t>Ả</w:t>
+      </w:r>
+      <w:r>
+        <w:rPr>
+          <w:rFonts w:ascii="Stencil" w:hAnsi="Stencil"/>
+          <w:color w:val="60B4FF" w:themeColor="background2" w:themeShade="BF"/>
+          <w:sz w:val="60"/>
+          <w:szCs w:val="60"/>
+        </w:rPr>
+        <w:t>N LÝ RESORT</w:t>
       </w:r>
     </w:p>
     <w:p>
       <w:pPr>
-        <w:pStyle w:val="ContactInfo"/>
-        <w:ind w:left="1440"/>
-        <w:jc w:val="left"/>
-      </w:pPr>
-      <w:r>
-        <w:t xml:space="preserve"> </w:t>
-      </w:r>
-      <w:r>
-        <w:tab/>
-      </w:r>
-      <w:r>
-        <w:tab/>
-      </w:r>
-      <w:r>
-        <w:tab/>
-        <w:t xml:space="preserve">       </w:t>
-      </w:r>
-      <w:r>
-        <w:t xml:space="preserve">   Phan Tấn Hiệp – 1451010…</w:t>
+        <w:rPr>
+          <w:rFonts w:ascii="Times New Roman" w:hAnsi="Times New Roman" w:cs="Times New Roman"/>
+          <w:sz w:val="25"/>
+          <w:szCs w:val="25"/>
+        </w:rPr>
+      </w:pPr>
+      <w:r>
+        <w:rPr>
+          <w:rFonts w:ascii="Times New Roman" w:hAnsi="Times New Roman" w:cs="Times New Roman"/>
+          <w:sz w:val="25"/>
+          <w:szCs w:val="25"/>
+        </w:rPr>
+        <w:t>Thành viên nhóm:</w:t>
       </w:r>
     </w:p>
     <w:p>
       <w:pPr>
         <w:pStyle w:val="ContactInfo"/>
-        <w:ind w:left="1440"/>
+        <w:numPr>
+          <w:ilvl w:val="0"/>
+          <w:numId w:val="20"/>
+        </w:numPr>
         <w:jc w:val="left"/>
-      </w:pPr>
-      <w:r>
-        <w:tab/>
-      </w:r>
-      <w:r>
-        <w:tab/>
-        <w:t xml:space="preserve">              </w:t>
-      </w:r>
-      <w:r>
-        <w:tab/>
-        <w:t xml:space="preserve">   </w:t>
-      </w:r>
-      <w:r>
-        <w:t xml:space="preserve">       </w:t>
-      </w:r>
-      <w:r>
-        <w:t>Nguyễn Phan Hải Đăng – 1451010…</w:t>
+        <w:rPr>
+          <w:rFonts w:ascii="Times New Roman" w:hAnsi="Times New Roman" w:cs="Times New Roman"/>
+          <w:sz w:val="25"/>
+          <w:szCs w:val="25"/>
+        </w:rPr>
+      </w:pPr>
+      <w:r>
+        <w:rPr>
+          <w:rFonts w:ascii="Times New Roman" w:hAnsi="Times New Roman" w:cs="Times New Roman"/>
+          <w:sz w:val="25"/>
+          <w:szCs w:val="25"/>
+        </w:rPr>
+        <w:t xml:space="preserve">Thái Bình Cơ – </w:t>
+      </w:r>
+      <w:r>
+        <w:rPr>
+          <w:rFonts w:ascii="Times New Roman" w:hAnsi="Times New Roman" w:cs="Times New Roman"/>
+          <w:sz w:val="25"/>
+          <w:szCs w:val="25"/>
+        </w:rPr>
+        <w:t>1451010019</w:t>
       </w:r>
     </w:p>
     <w:p>
       <w:pPr>
         <w:pStyle w:val="ContactInfo"/>
-        <w:ind w:left="1440"/>
+        <w:numPr>
+          <w:ilvl w:val="0"/>
+          <w:numId w:val="20"/>
+        </w:numPr>
         <w:jc w:val="left"/>
-      </w:pPr>
-      <w:r>
-        <w:tab/>
-      </w:r>
-      <w:r>
-        <w:tab/>
-        <w:t xml:space="preserve">  </w:t>
-      </w:r>
-      <w:r>
-        <w:tab/>
-      </w:r>
-      <w:r>
-        <w:t xml:space="preserve">  </w:t>
-      </w:r>
-      <w:r>
-        <w:t xml:space="preserve">        </w:t>
-      </w:r>
-      <w:r>
-        <w:t>Trương Minh Phong - 1451010130</w:t>
-      </w:r>
-      <w:r>
-        <w:br w:type="page"/>
+        <w:rPr>
+          <w:rFonts w:ascii="Times New Roman" w:hAnsi="Times New Roman" w:cs="Times New Roman"/>
+          <w:sz w:val="25"/>
+          <w:szCs w:val="25"/>
+        </w:rPr>
+      </w:pPr>
+      <w:r>
+        <w:rPr>
+          <w:rFonts w:ascii="Times New Roman" w:hAnsi="Times New Roman" w:cs="Times New Roman"/>
+          <w:sz w:val="25"/>
+          <w:szCs w:val="25"/>
+        </w:rPr>
+        <w:t xml:space="preserve">Nguyễn Phan Hải Đăng – </w:t>
+      </w:r>
+      <w:r>
+        <w:rPr>
+          <w:rFonts w:ascii="Times New Roman" w:hAnsi="Times New Roman" w:cs="Times New Roman"/>
+          <w:sz w:val="25"/>
+          <w:szCs w:val="25"/>
+        </w:rPr>
+        <w:t>1451010043</w:t>
       </w:r>
     </w:p>
     <w:p>
       <w:pPr>
+        <w:pStyle w:val="ContactInfo"/>
+        <w:numPr>
+          <w:ilvl w:val="0"/>
+          <w:numId w:val="20"/>
+        </w:numPr>
+        <w:jc w:val="left"/>
+        <w:rPr>
+          <w:rFonts w:ascii="Times New Roman" w:hAnsi="Times New Roman" w:cs="Times New Roman"/>
+          <w:sz w:val="25"/>
+          <w:szCs w:val="25"/>
+        </w:rPr>
+      </w:pPr>
+      <w:r>
+        <w:rPr>
+          <w:rFonts w:ascii="Times New Roman" w:hAnsi="Times New Roman" w:cs="Times New Roman"/>
+          <w:sz w:val="25"/>
+          <w:szCs w:val="25"/>
+        </w:rPr>
+        <w:t xml:space="preserve">Phan Tấn Hiệp – </w:t>
+      </w:r>
+      <w:r>
+        <w:rPr>
+          <w:rFonts w:ascii="Times New Roman" w:hAnsi="Times New Roman" w:cs="Times New Roman"/>
+          <w:sz w:val="25"/>
+          <w:szCs w:val="25"/>
+        </w:rPr>
+        <w:t>1451010059</w:t>
+      </w:r>
+    </w:p>
+    <w:p>
+      <w:pPr>
+        <w:pStyle w:val="ContactInfo"/>
+        <w:numPr>
+          <w:ilvl w:val="0"/>
+          <w:numId w:val="20"/>
+        </w:numPr>
+        <w:jc w:val="left"/>
+      </w:pPr>
+      <w:r>
+        <w:rPr>
+          <w:rFonts w:ascii="Times New Roman" w:hAnsi="Times New Roman" w:cs="Times New Roman"/>
+          <w:sz w:val="25"/>
+          <w:szCs w:val="25"/>
+        </w:rPr>
+        <w:t>Trương Minh Phong - 1451010130</w:t>
+      </w:r>
+      <w:r>
+        <w:br w:type="page"/>
+      </w:r>
+    </w:p>
+    <w:p>
+      <w:pPr>
         <w:jc w:val="center"/>
         <w:rPr>
+          <w:rFonts w:ascii="Times New Roman" w:hAnsi="Times New Roman" w:cs="Times New Roman"/>
           <w:b/>
           <w:color w:val="8D9BAF" w:themeColor="text2" w:themeTint="99"/>
-          <w:sz w:val="52"/>
-          <w:szCs w:val="52"/>
-        </w:rPr>
-      </w:pPr>
-      <w:r>
-        <w:rPr>
+          <w:sz w:val="25"/>
+          <w:szCs w:val="25"/>
+        </w:rPr>
+      </w:pPr>
+      <w:r>
+        <w:rPr>
+          <w:rFonts w:ascii="Times New Roman" w:hAnsi="Times New Roman" w:cs="Times New Roman"/>
           <w:b/>
           <w:noProof/>
           <w:color w:val="4E5B6F" w:themeColor="text2"/>
-          <w:sz w:val="52"/>
-          <w:szCs w:val="52"/>
+          <w:sz w:val="25"/>
+          <w:szCs w:val="25"/>
         </w:rPr>
         <w:lastRenderedPageBreak/>
         <w:drawing>
@@ -329,66 +406,30 @@
       </w:r>
       <w:r>
         <w:rPr>
+          <w:rFonts w:ascii="Times New Roman" w:hAnsi="Times New Roman" w:cs="Times New Roman"/>
           <w:b/>
           <w:color w:val="007789" w:themeColor="accent1" w:themeShade="BF"/>
-          <w:sz w:val="52"/>
-          <w:szCs w:val="52"/>
-        </w:rPr>
-        <w:t>Mô tả chương trình Quả</w:t>
-      </w:r>
-      <w:r>
-        <w:rPr>
-          <w:b/>
-          <w:color w:val="007789" w:themeColor="accent1" w:themeShade="BF"/>
-          <w:sz w:val="52"/>
-          <w:szCs w:val="52"/>
-        </w:rPr>
-        <w:t xml:space="preserve">n </w:t>
-      </w:r>
-      <w:r>
-        <w:rPr>
-          <w:b/>
-          <w:color w:val="007789" w:themeColor="accent1" w:themeShade="BF"/>
-          <w:sz w:val="52"/>
-          <w:szCs w:val="52"/>
-        </w:rPr>
-        <w:t>lý Resort</w:t>
+          <w:sz w:val="25"/>
+          <w:szCs w:val="25"/>
+        </w:rPr>
+        <w:t>Mô tả chương trình Quản lý Resort</w:t>
       </w:r>
     </w:p>
     <w:p>
       <w:pPr>
         <w:rPr>
-          <w:sz w:val="24"/>
-          <w:szCs w:val="24"/>
-        </w:rPr>
-      </w:pPr>
-      <w:r>
-        <w:rPr>
-          <w:sz w:val="24"/>
-          <w:szCs w:val="24"/>
-        </w:rPr>
-        <w:t>Chương trình</w:t>
-      </w:r>
-      <w:r>
-        <w:rPr>
-          <w:sz w:val="24"/>
-          <w:szCs w:val="24"/>
-        </w:rPr>
-        <w:t xml:space="preserve"> khởi động với giao diện ban đầu là form Đăng Nhập: Giám đốc, Giám đốc nhân sự, Quản lý dịch vụ truy cập vào hệ thống có phân quyền với mật khẩu chung hiện tại là</w:t>
-      </w:r>
-      <w:r>
-        <w:rPr>
-          <w:sz w:val="24"/>
-          <w:szCs w:val="24"/>
-        </w:rPr>
-        <w:t xml:space="preserve"> </w:t>
-      </w:r>
-      <w:r>
-        <w:rPr>
-          <w:sz w:val="24"/>
-          <w:szCs w:val="24"/>
-        </w:rPr>
-        <w:t>“1”:</w:t>
+          <w:rFonts w:ascii="Times New Roman" w:hAnsi="Times New Roman" w:cs="Times New Roman"/>
+          <w:sz w:val="25"/>
+          <w:szCs w:val="25"/>
+        </w:rPr>
+      </w:pPr>
+      <w:r>
+        <w:rPr>
+          <w:rFonts w:ascii="Times New Roman" w:hAnsi="Times New Roman" w:cs="Times New Roman"/>
+          <w:sz w:val="25"/>
+          <w:szCs w:val="25"/>
+        </w:rPr>
+        <w:t>Chương trình khởi động với giao diện ban đầu là form Đăng Nhập: Giám đốc, Giám đốc nhân sự, Quản lý dịch vụ truy cập vào hệ thống có phân quyền với mật khẩu chung hiện tại là “1”:</w:t>
       </w:r>
     </w:p>
     <w:p>
@@ -399,23 +440,18 @@
           <w:numId w:val="17"/>
         </w:numPr>
         <w:rPr>
-          <w:sz w:val="24"/>
-          <w:szCs w:val="24"/>
-        </w:rPr>
-      </w:pPr>
-      <w:r>
-        <w:rPr>
-          <w:sz w:val="24"/>
-          <w:szCs w:val="24"/>
-        </w:rPr>
-        <w:t>1 – Giám đốc: Khởi động form Quản Lý – Quyền tối thượng</w:t>
-      </w:r>
-      <w:r>
-        <w:rPr>
-          <w:sz w:val="24"/>
-          <w:szCs w:val="24"/>
-        </w:rPr>
-        <w:t>:</w:t>
+          <w:rFonts w:ascii="Times New Roman" w:hAnsi="Times New Roman" w:cs="Times New Roman"/>
+          <w:sz w:val="25"/>
+          <w:szCs w:val="25"/>
+        </w:rPr>
+      </w:pPr>
+      <w:r>
+        <w:rPr>
+          <w:rFonts w:ascii="Times New Roman" w:hAnsi="Times New Roman" w:cs="Times New Roman"/>
+          <w:sz w:val="25"/>
+          <w:szCs w:val="25"/>
+        </w:rPr>
+        <w:t>1 – Giám đốc: Khởi động form Quản Lý – Quyền tối thượng:</w:t>
       </w:r>
     </w:p>
     <w:p>
@@ -426,16 +462,27 @@
           <w:numId w:val="17"/>
         </w:numPr>
         <w:rPr>
-          <w:sz w:val="24"/>
-          <w:szCs w:val="24"/>
-        </w:rPr>
-      </w:pPr>
-      <w:r>
-        <w:rPr>
-          <w:sz w:val="24"/>
-          <w:szCs w:val="24"/>
-        </w:rPr>
-        <w:t>Khởi động form Thống Kê: xem doanh thu.</w:t>
+          <w:rFonts w:ascii="Times New Roman" w:hAnsi="Times New Roman" w:cs="Times New Roman"/>
+          <w:sz w:val="25"/>
+          <w:szCs w:val="25"/>
+        </w:rPr>
+      </w:pPr>
+      <w:r>
+        <w:rPr>
+          <w:rFonts w:ascii="Times New Roman" w:hAnsi="Times New Roman" w:cs="Times New Roman"/>
+          <w:sz w:val="25"/>
+          <w:szCs w:val="25"/>
+        </w:rPr>
+        <w:t xml:space="preserve">Khởi động form Thống Kê: </w:t>
+      </w:r>
+      <w:r>
+        <w:rPr>
+          <w:rFonts w:ascii="Times New Roman" w:hAnsi="Times New Roman" w:cs="Times New Roman"/>
+          <w:color w:val="000000" w:themeColor="text1"/>
+          <w:sz w:val="25"/>
+          <w:szCs w:val="25"/>
+        </w:rPr>
+        <w:t>Để phục vụ tốt cho quá trình kinh doanh, nhận thấy việc thống kê doanh thu là cần thiết! Nhóm đã xây dựng form Thống Kê đặt phòng theo khoảng thời gian dưới dạng biểu đồ.</w:t>
       </w:r>
     </w:p>
     <w:p>
@@ -446,14 +493,16 @@
           <w:numId w:val="17"/>
         </w:numPr>
         <w:rPr>
-          <w:sz w:val="24"/>
-          <w:szCs w:val="24"/>
-        </w:rPr>
-      </w:pPr>
-      <w:r>
-        <w:rPr>
-          <w:sz w:val="24"/>
-          <w:szCs w:val="24"/>
+          <w:rFonts w:ascii="Times New Roman" w:hAnsi="Times New Roman" w:cs="Times New Roman"/>
+          <w:sz w:val="25"/>
+          <w:szCs w:val="25"/>
+        </w:rPr>
+      </w:pPr>
+      <w:r>
+        <w:rPr>
+          <w:rFonts w:ascii="Times New Roman" w:hAnsi="Times New Roman" w:cs="Times New Roman"/>
+          <w:sz w:val="25"/>
+          <w:szCs w:val="25"/>
         </w:rPr>
         <w:t>Khởi động form Nhân Viên:  ở mức không hạn chế.</w:t>
       </w:r>
@@ -466,14 +515,16 @@
           <w:numId w:val="17"/>
         </w:numPr>
         <w:rPr>
-          <w:sz w:val="24"/>
-          <w:szCs w:val="24"/>
-        </w:rPr>
-      </w:pPr>
-      <w:r>
-        <w:rPr>
-          <w:sz w:val="24"/>
-          <w:szCs w:val="24"/>
+          <w:rFonts w:ascii="Times New Roman" w:hAnsi="Times New Roman" w:cs="Times New Roman"/>
+          <w:sz w:val="25"/>
+          <w:szCs w:val="25"/>
+        </w:rPr>
+      </w:pPr>
+      <w:r>
+        <w:rPr>
+          <w:rFonts w:ascii="Times New Roman" w:hAnsi="Times New Roman" w:cs="Times New Roman"/>
+          <w:sz w:val="25"/>
+          <w:szCs w:val="25"/>
         </w:rPr>
         <w:t>Khởi động form Dịch Vụ.</w:t>
       </w:r>
@@ -482,15 +533,17 @@
       <w:pPr>
         <w:ind w:left="360" w:firstLine="720"/>
         <w:rPr>
-          <w:sz w:val="24"/>
-          <w:szCs w:val="24"/>
-        </w:rPr>
-      </w:pPr>
-      <w:r>
-        <w:rPr>
+          <w:rFonts w:ascii="Times New Roman" w:hAnsi="Times New Roman" w:cs="Times New Roman"/>
+          <w:sz w:val="25"/>
+          <w:szCs w:val="25"/>
+        </w:rPr>
+      </w:pPr>
+      <w:r>
+        <w:rPr>
+          <w:rFonts w:ascii="Times New Roman" w:hAnsi="Times New Roman" w:cs="Times New Roman"/>
           <w:i/>
-          <w:sz w:val="24"/>
-          <w:szCs w:val="24"/>
+          <w:sz w:val="25"/>
+          <w:szCs w:val="25"/>
         </w:rPr>
         <w:t>* Double click vào các from để vào chương trình</w:t>
       </w:r>
@@ -503,14 +556,16 @@
           <w:numId w:val="17"/>
         </w:numPr>
         <w:rPr>
-          <w:sz w:val="24"/>
-          <w:szCs w:val="24"/>
-        </w:rPr>
-      </w:pPr>
-      <w:r>
-        <w:rPr>
-          <w:sz w:val="24"/>
-          <w:szCs w:val="24"/>
+          <w:rFonts w:ascii="Times New Roman" w:hAnsi="Times New Roman" w:cs="Times New Roman"/>
+          <w:sz w:val="25"/>
+          <w:szCs w:val="25"/>
+        </w:rPr>
+      </w:pPr>
+      <w:r>
+        <w:rPr>
+          <w:rFonts w:ascii="Times New Roman" w:hAnsi="Times New Roman" w:cs="Times New Roman"/>
+          <w:sz w:val="25"/>
+          <w:szCs w:val="25"/>
         </w:rPr>
         <w:t>2 – Giám đốc nhân sự: Khởi động form Nhân viên với mức quyền hạn chế.</w:t>
       </w:r>
@@ -523,14 +578,16 @@
           <w:numId w:val="17"/>
         </w:numPr>
         <w:rPr>
-          <w:sz w:val="24"/>
-          <w:szCs w:val="24"/>
-        </w:rPr>
-      </w:pPr>
-      <w:r>
-        <w:rPr>
-          <w:sz w:val="24"/>
-          <w:szCs w:val="24"/>
+          <w:rFonts w:ascii="Times New Roman" w:hAnsi="Times New Roman" w:cs="Times New Roman"/>
+          <w:sz w:val="25"/>
+          <w:szCs w:val="25"/>
+        </w:rPr>
+      </w:pPr>
+      <w:r>
+        <w:rPr>
+          <w:rFonts w:ascii="Times New Roman" w:hAnsi="Times New Roman" w:cs="Times New Roman"/>
+          <w:sz w:val="25"/>
+          <w:szCs w:val="25"/>
         </w:rPr>
         <w:t>3 – Quản lý dịch vụ : Khởi động form Dịch Vụ.</w:t>
       </w:r>
@@ -539,7 +596,10 @@
       <w:pPr>
         <w:pStyle w:val="ListParagraph"/>
         <w:rPr>
+          <w:rFonts w:ascii="Times New Roman" w:hAnsi="Times New Roman" w:cs="Times New Roman"/>
           <w:noProof/>
+          <w:sz w:val="25"/>
+          <w:szCs w:val="25"/>
         </w:rPr>
       </w:pPr>
     </w:p>
@@ -547,13 +607,17 @@
       <w:pPr>
         <w:pStyle w:val="ListParagraph"/>
         <w:rPr>
-          <w:sz w:val="24"/>
-          <w:szCs w:val="24"/>
-        </w:rPr>
-      </w:pPr>
-      <w:r>
-        <w:rPr>
+          <w:rFonts w:ascii="Times New Roman" w:hAnsi="Times New Roman" w:cs="Times New Roman"/>
+          <w:sz w:val="25"/>
+          <w:szCs w:val="25"/>
+        </w:rPr>
+      </w:pPr>
+      <w:r>
+        <w:rPr>
+          <w:rFonts w:ascii="Times New Roman" w:hAnsi="Times New Roman" w:cs="Times New Roman"/>
           <w:noProof/>
+          <w:sz w:val="25"/>
+          <w:szCs w:val="25"/>
         </w:rPr>
         <w:drawing>
           <wp:inline distT="0" distB="0" distL="0" distR="0" wp14:anchorId="248920F5" wp14:editId="3BC21259">
@@ -601,101 +665,105 @@
     <w:p>
       <w:pPr>
         <w:rPr>
-          <w:sz w:val="24"/>
-          <w:szCs w:val="24"/>
+          <w:rFonts w:ascii="Times New Roman" w:hAnsi="Times New Roman" w:cs="Times New Roman"/>
+          <w:sz w:val="25"/>
+          <w:szCs w:val="25"/>
         </w:rPr>
       </w:pPr>
     </w:p>
     <w:p>
       <w:pPr>
         <w:rPr>
-          <w:sz w:val="24"/>
-          <w:szCs w:val="24"/>
+          <w:rFonts w:ascii="Times New Roman" w:hAnsi="Times New Roman" w:cs="Times New Roman"/>
+          <w:sz w:val="25"/>
+          <w:szCs w:val="25"/>
         </w:rPr>
       </w:pPr>
     </w:p>
     <w:p>
       <w:pPr>
         <w:rPr>
-          <w:sz w:val="24"/>
-          <w:szCs w:val="24"/>
-        </w:rPr>
-      </w:pPr>
+          <w:rFonts w:ascii="Times New Roman" w:hAnsi="Times New Roman" w:cs="Times New Roman"/>
+          <w:b/>
+          <w:sz w:val="25"/>
+          <w:szCs w:val="25"/>
+          <w:u w:val="single"/>
+        </w:rPr>
+      </w:pPr>
+      <w:r>
+        <w:rPr>
+          <w:rFonts w:ascii="Times New Roman" w:hAnsi="Times New Roman" w:cs="Times New Roman"/>
+          <w:b/>
+          <w:sz w:val="25"/>
+          <w:szCs w:val="25"/>
+          <w:u w:val="single"/>
+        </w:rPr>
+        <w:br w:type="column"/>
+      </w:r>
+      <w:r>
+        <w:rPr>
+          <w:rFonts w:ascii="Times New Roman" w:hAnsi="Times New Roman" w:cs="Times New Roman"/>
+          <w:b/>
+          <w:sz w:val="25"/>
+          <w:szCs w:val="25"/>
+          <w:u w:val="single"/>
+        </w:rPr>
+        <w:lastRenderedPageBreak/>
+        <w:t>Chi tiết form Dịch Vụ:</w:t>
+      </w:r>
     </w:p>
     <w:p>
       <w:pPr>
-        <w:rPr>
-          <w:sz w:val="24"/>
-          <w:szCs w:val="24"/>
-        </w:rPr>
-      </w:pPr>
+        <w:pStyle w:val="ListParagraph"/>
+        <w:numPr>
+          <w:ilvl w:val="0"/>
+          <w:numId w:val="21"/>
+        </w:numPr>
+        <w:rPr>
+          <w:rFonts w:ascii="Times New Roman" w:hAnsi="Times New Roman" w:cs="Times New Roman"/>
+          <w:sz w:val="25"/>
+          <w:szCs w:val="25"/>
+        </w:rPr>
+      </w:pPr>
+      <w:r>
+        <w:rPr>
+          <w:rFonts w:ascii="Times New Roman" w:hAnsi="Times New Roman" w:cs="Times New Roman"/>
+          <w:sz w:val="25"/>
+          <w:szCs w:val="25"/>
+        </w:rPr>
+        <w:t>Trong phần đặt món, chúng ta có phần ID của nhân viên đang đăng nhập vào hệ thống để quản lí hệ thống chặc chẽ</w:t>
+      </w:r>
+      <w:r>
+        <w:rPr>
+          <w:rFonts w:ascii="Times New Roman" w:hAnsi="Times New Roman" w:cs="Times New Roman"/>
+          <w:sz w:val="25"/>
+          <w:szCs w:val="25"/>
+        </w:rPr>
+        <w:t xml:space="preserve"> hơn.</w:t>
+      </w:r>
     </w:p>
     <w:p>
       <w:pPr>
-        <w:rPr>
-          <w:sz w:val="24"/>
-          <w:szCs w:val="24"/>
-        </w:rPr>
-      </w:pPr>
-    </w:p>
-    <w:p>
-      <w:pPr>
-        <w:rPr>
-          <w:sz w:val="24"/>
-          <w:szCs w:val="24"/>
-        </w:rPr>
-      </w:pPr>
-      <w:bookmarkStart w:id="5" w:name="_GoBack"/>
-      <w:bookmarkEnd w:id="5"/>
-    </w:p>
-    <w:p>
-      <w:pPr>
-        <w:rPr>
-          <w:b/>
-          <w:sz w:val="24"/>
-          <w:szCs w:val="24"/>
-          <w:u w:val="single"/>
-        </w:rPr>
-      </w:pPr>
-      <w:r>
-        <w:rPr>
-          <w:b/>
-          <w:sz w:val="24"/>
-          <w:szCs w:val="24"/>
-          <w:u w:val="single"/>
-        </w:rPr>
-        <w:lastRenderedPageBreak/>
-        <w:t>Chi tiết form Dịch Vụ:</w:t>
-      </w:r>
-    </w:p>
-    <w:p>
-      <w:pPr>
-        <w:rPr>
-          <w:b/>
+        <w:pStyle w:val="ListParagraph"/>
+        <w:numPr>
+          <w:ilvl w:val="0"/>
+          <w:numId w:val="21"/>
+        </w:numPr>
+        <w:rPr>
+          <w:rFonts w:ascii="Times New Roman" w:hAnsi="Times New Roman" w:cs="Times New Roman"/>
+          <w:sz w:val="25"/>
+          <w:szCs w:val="25"/>
+        </w:rPr>
+      </w:pPr>
+      <w:r>
+        <w:rPr>
+          <w:rFonts w:ascii="Times New Roman" w:hAnsi="Times New Roman" w:cs="Times New Roman"/>
           <w:color w:val="000000" w:themeColor="text1"/>
-          <w:sz w:val="24"/>
-          <w:szCs w:val="24"/>
-          <w:u w:val="single"/>
-        </w:rPr>
-      </w:pPr>
-      <w:r>
-        <w:rPr>
-          <w:color w:val="000000" w:themeColor="text1"/>
-          <w:sz w:val="24"/>
-          <w:szCs w:val="24"/>
+          <w:sz w:val="25"/>
+          <w:szCs w:val="25"/>
         </w:rPr>
         <w:t>Hệ thống cho phép Đặt Phòng ngay từ giao diện đầu tiên. Ngoài ra, còn có Đặt Món, Shopping, Thuê Xe:</w:t>
       </w:r>
-    </w:p>
-    <w:p>
-      <w:pPr>
-        <w:rPr>
-          <w:b/>
-          <w:sz w:val="24"/>
-          <w:szCs w:val="24"/>
-          <w:u w:val="single"/>
-        </w:rPr>
-      </w:pPr>
     </w:p>
     <w:p>
       <w:pPr>
@@ -705,37 +773,18 @@
           <w:numId w:val="18"/>
         </w:numPr>
         <w:rPr>
-          <w:sz w:val="24"/>
-          <w:szCs w:val="24"/>
-        </w:rPr>
-      </w:pPr>
-      <w:r>
-        <w:rPr>
-          <w:sz w:val="24"/>
-          <w:szCs w:val="24"/>
-        </w:rPr>
-        <w:t xml:space="preserve">Đặt Phòng: Bao gồm tất cả danh mục liên quan đến phòng của khách sạn trong Resort. Giao diện chính là thao tác đặt phòng: có thể tìm phòng </w:t>
-      </w:r>
-      <w:r>
-        <w:rPr>
-          <w:sz w:val="24"/>
-          <w:szCs w:val="24"/>
-        </w:rPr>
-        <w:t>thông qua</w:t>
-      </w:r>
-      <w:r>
-        <w:rPr>
-          <w:sz w:val="24"/>
-          <w:szCs w:val="24"/>
-        </w:rPr>
-        <w:t xml:space="preserve"> loại phòng và</w:t>
-      </w:r>
-      <w:r>
-        <w:rPr>
-          <w:sz w:val="24"/>
-          <w:szCs w:val="24"/>
-        </w:rPr>
-        <w:t xml:space="preserve"> 2 mốc thời gian nhận phòng, trả phòng. Trong khoảng thời gian đó tình trạng phòng hiển thị theo  các button dưới dạng màu sắc:</w:t>
+          <w:rFonts w:ascii="Times New Roman" w:hAnsi="Times New Roman" w:cs="Times New Roman"/>
+          <w:sz w:val="25"/>
+          <w:szCs w:val="25"/>
+        </w:rPr>
+      </w:pPr>
+      <w:r>
+        <w:rPr>
+          <w:rFonts w:ascii="Times New Roman" w:hAnsi="Times New Roman" w:cs="Times New Roman"/>
+          <w:sz w:val="25"/>
+          <w:szCs w:val="25"/>
+        </w:rPr>
+        <w:t>Đặt Phòng: Bao gồm tất cả danh mục liên quan đến phòng của khách sạn trong Resort. Giao diện chính là thao tác đặt phòng: có thể tìm phòng thông qua loại phòng và 2 mốc thời gian nhận phòng, trả phòng. Trong khoảng thời gian đó tình trạng phòng hiển thị theo  các button dưới dạng màu sắc:</w:t>
       </w:r>
     </w:p>
     <w:p>
@@ -746,23 +795,18 @@
           <w:numId w:val="16"/>
         </w:numPr>
         <w:rPr>
-          <w:sz w:val="24"/>
-          <w:szCs w:val="24"/>
-        </w:rPr>
-      </w:pPr>
-      <w:r>
-        <w:rPr>
-          <w:sz w:val="24"/>
-          <w:szCs w:val="24"/>
-        </w:rPr>
-        <w:t>Cam:  phòng đã được đặt</w:t>
-      </w:r>
-      <w:r>
-        <w:rPr>
-          <w:sz w:val="24"/>
-          <w:szCs w:val="24"/>
-        </w:rPr>
-        <w:t>.</w:t>
+          <w:rFonts w:ascii="Times New Roman" w:hAnsi="Times New Roman" w:cs="Times New Roman"/>
+          <w:sz w:val="25"/>
+          <w:szCs w:val="25"/>
+        </w:rPr>
+      </w:pPr>
+      <w:r>
+        <w:rPr>
+          <w:rFonts w:ascii="Times New Roman" w:hAnsi="Times New Roman" w:cs="Times New Roman"/>
+          <w:sz w:val="25"/>
+          <w:szCs w:val="25"/>
+        </w:rPr>
+        <w:t>Cam:  phòng đã được đặt.</w:t>
       </w:r>
     </w:p>
     <w:p>
@@ -773,70 +817,49 @@
           <w:numId w:val="16"/>
         </w:numPr>
         <w:rPr>
-          <w:sz w:val="24"/>
-          <w:szCs w:val="24"/>
-        </w:rPr>
-      </w:pPr>
-      <w:r>
-        <w:rPr>
-          <w:sz w:val="24"/>
-          <w:szCs w:val="24"/>
-        </w:rPr>
-        <w:t>Xanh: phòng trống</w:t>
-      </w:r>
-      <w:r>
-        <w:rPr>
-          <w:sz w:val="24"/>
-          <w:szCs w:val="24"/>
-        </w:rPr>
-        <w:t xml:space="preserve"> (</w:t>
-      </w:r>
-      <w:r>
-        <w:rPr>
-          <w:sz w:val="24"/>
-          <w:szCs w:val="24"/>
-        </w:rPr>
-        <w:t xml:space="preserve">khách hàng có thể nhấn trực tiếp để đặt phòng đó khi form thông tin đặt phòng hiện ra và thông tin sẽ được cập nhật vào cơ sở dữ liệu </w:t>
-      </w:r>
-      <w:r>
-        <w:rPr>
-          <w:sz w:val="24"/>
-          <w:szCs w:val="24"/>
-        </w:rPr>
-        <w:t>QLResort</w:t>
-      </w:r>
-      <w:r>
-        <w:rPr>
-          <w:sz w:val="24"/>
-          <w:szCs w:val="24"/>
-        </w:rPr>
-        <w:t>)</w:t>
-      </w:r>
-      <w:r>
-        <w:rPr>
-          <w:sz w:val="24"/>
-          <w:szCs w:val="24"/>
-        </w:rPr>
-        <w:t>.</w:t>
+          <w:rFonts w:ascii="Times New Roman" w:hAnsi="Times New Roman" w:cs="Times New Roman"/>
+          <w:sz w:val="25"/>
+          <w:szCs w:val="25"/>
+        </w:rPr>
+      </w:pPr>
+      <w:r>
+        <w:rPr>
+          <w:rFonts w:ascii="Times New Roman" w:hAnsi="Times New Roman" w:cs="Times New Roman"/>
+          <w:sz w:val="25"/>
+          <w:szCs w:val="25"/>
+        </w:rPr>
+        <w:t>Xanh: phòng trống (khách hàng có thể nhấn trực tiếp để đặt phòng đó khi form thông tin đặt phòng hiện ra và thông tin sẽ được cập nhật vào cơ sở dữ liệu QLResort).</w:t>
       </w:r>
     </w:p>
     <w:p>
       <w:pPr>
         <w:rPr>
-          <w:sz w:val="24"/>
-          <w:szCs w:val="24"/>
-        </w:rPr>
-      </w:pPr>
-      <w:r>
-        <w:rPr>
+          <w:rFonts w:ascii="Times New Roman" w:hAnsi="Times New Roman" w:cs="Times New Roman"/>
+          <w:sz w:val="25"/>
+          <w:szCs w:val="25"/>
+        </w:rPr>
+      </w:pPr>
+    </w:p>
+    <w:p>
+      <w:pPr>
+        <w:jc w:val="center"/>
+        <w:rPr>
+          <w:rFonts w:ascii="Times New Roman" w:hAnsi="Times New Roman" w:cs="Times New Roman"/>
+          <w:sz w:val="25"/>
+          <w:szCs w:val="25"/>
+        </w:rPr>
+      </w:pPr>
+      <w:r>
+        <w:rPr>
+          <w:rFonts w:ascii="Times New Roman" w:hAnsi="Times New Roman" w:cs="Times New Roman"/>
           <w:noProof/>
-          <w:sz w:val="24"/>
-          <w:szCs w:val="24"/>
+          <w:sz w:val="25"/>
+          <w:szCs w:val="25"/>
         </w:rPr>
         <w:drawing>
           <wp:inline distT="0" distB="0" distL="0" distR="0" wp14:anchorId="72F6112C" wp14:editId="64FDC316">
-            <wp:extent cx="5486400" cy="2970530"/>
-            <wp:effectExtent l="0" t="0" r="0" b="1270"/>
+            <wp:extent cx="6896100" cy="4019550"/>
+            <wp:effectExtent l="0" t="0" r="0" b="0"/>
             <wp:docPr id="3" name="Picture 3"/>
             <wp:cNvGraphicFramePr>
               <a:graphicFrameLocks xmlns:a="http://schemas.openxmlformats.org/drawingml/2006/main" noChangeAspect="1"/>
@@ -863,7 +886,7 @@
                   <pic:spPr>
                     <a:xfrm>
                       <a:off x="0" y="0"/>
-                      <a:ext cx="5486400" cy="2970530"/>
+                      <a:ext cx="6899959" cy="4021799"/>
                     </a:xfrm>
                     <a:prstGeom prst="rect">
                       <a:avLst/>
@@ -878,148 +901,170 @@
     </w:p>
     <w:p>
       <w:pPr>
-        <w:rPr>
-          <w:sz w:val="24"/>
-          <w:szCs w:val="24"/>
-        </w:rPr>
-      </w:pPr>
-    </w:p>
-    <w:p>
-      <w:pPr>
-        <w:rPr>
-          <w:sz w:val="24"/>
-          <w:szCs w:val="24"/>
-        </w:rPr>
-      </w:pPr>
-    </w:p>
-    <w:p>
-      <w:pPr>
-        <w:rPr>
-          <w:sz w:val="24"/>
-          <w:szCs w:val="24"/>
-        </w:rPr>
-      </w:pPr>
-    </w:p>
-    <w:p>
-      <w:pPr>
-        <w:rPr>
-          <w:sz w:val="24"/>
-          <w:szCs w:val="24"/>
-        </w:rPr>
-      </w:pPr>
-    </w:p>
-    <w:p>
-      <w:pPr>
         <w:pStyle w:val="ListParagraph"/>
         <w:numPr>
           <w:ilvl w:val="0"/>
           <w:numId w:val="18"/>
         </w:numPr>
-        <w:rPr>
-          <w:sz w:val="24"/>
-          <w:szCs w:val="24"/>
-        </w:rPr>
-      </w:pPr>
-      <w:r>
-        <w:rPr>
-          <w:sz w:val="24"/>
-          <w:szCs w:val="24"/>
-        </w:rPr>
-        <w:t xml:space="preserve">Đặt món: </w:t>
+        <w:jc w:val="left"/>
+        <w:rPr>
+          <w:rFonts w:ascii="Times New Roman" w:hAnsi="Times New Roman" w:cs="Times New Roman"/>
+          <w:sz w:val="25"/>
+          <w:szCs w:val="25"/>
+        </w:rPr>
+      </w:pPr>
+      <w:r>
+        <w:rPr>
+          <w:rFonts w:ascii="Times New Roman" w:hAnsi="Times New Roman" w:cs="Times New Roman"/>
+          <w:sz w:val="25"/>
+          <w:szCs w:val="25"/>
+        </w:rPr>
+        <w:br w:type="column"/>
+      </w:r>
+      <w:r>
+        <w:rPr>
+          <w:rFonts w:ascii="Times New Roman" w:hAnsi="Times New Roman" w:cs="Times New Roman"/>
+          <w:sz w:val="25"/>
+          <w:szCs w:val="25"/>
+        </w:rPr>
+        <w:lastRenderedPageBreak/>
+        <w:t>Đặt món:</w:t>
+      </w:r>
+      <w:r>
+        <w:rPr>
+          <w:rFonts w:ascii="Times New Roman" w:hAnsi="Times New Roman" w:cs="Times New Roman"/>
+          <w:sz w:val="25"/>
+          <w:szCs w:val="25"/>
+        </w:rPr>
+        <w:t xml:space="preserve"> Nhân viên</w:t>
+      </w:r>
+      <w:r>
+        <w:rPr>
+          <w:rFonts w:ascii="Times New Roman" w:hAnsi="Times New Roman" w:cs="Times New Roman"/>
+          <w:sz w:val="25"/>
+          <w:szCs w:val="25"/>
+        </w:rPr>
+        <w:t xml:space="preserve"> </w:t>
+      </w:r>
+      <w:r>
+        <w:rPr>
+          <w:rFonts w:ascii="Times New Roman" w:hAnsi="Times New Roman" w:cs="Times New Roman"/>
+          <w:sz w:val="25"/>
+          <w:szCs w:val="25"/>
+        </w:rPr>
+        <w:t>c</w:t>
+      </w:r>
+      <w:r>
+        <w:rPr>
+          <w:rFonts w:ascii="Times New Roman" w:hAnsi="Times New Roman" w:cs="Times New Roman"/>
+          <w:sz w:val="25"/>
+          <w:szCs w:val="25"/>
+        </w:rPr>
+        <w:t xml:space="preserve">họn </w:t>
+      </w:r>
+      <w:r>
+        <w:rPr>
+          <w:rFonts w:ascii="Times New Roman" w:hAnsi="Times New Roman" w:cs="Times New Roman"/>
+          <w:sz w:val="25"/>
+          <w:szCs w:val="25"/>
+        </w:rPr>
+        <w:t xml:space="preserve">khách hàng, </w:t>
+      </w:r>
+      <w:r>
+        <w:rPr>
+          <w:rFonts w:ascii="Times New Roman" w:hAnsi="Times New Roman" w:cs="Times New Roman"/>
+          <w:sz w:val="25"/>
+          <w:szCs w:val="25"/>
+        </w:rPr>
+        <w:t xml:space="preserve">nhập các món ăn mà khách hàng đã </w:t>
+      </w:r>
+      <w:r>
+        <w:rPr>
+          <w:rFonts w:ascii="Times New Roman" w:hAnsi="Times New Roman" w:cs="Times New Roman"/>
+          <w:sz w:val="25"/>
+          <w:szCs w:val="25"/>
+        </w:rPr>
+        <w:t>yêu cầu</w:t>
+      </w:r>
+      <w:r>
+        <w:rPr>
+          <w:rFonts w:ascii="Times New Roman" w:hAnsi="Times New Roman" w:cs="Times New Roman"/>
+          <w:sz w:val="25"/>
+          <w:szCs w:val="25"/>
+        </w:rPr>
+        <w:t xml:space="preserve"> </w:t>
+      </w:r>
+      <w:r>
+        <w:rPr>
+          <w:rFonts w:ascii="Times New Roman" w:hAnsi="Times New Roman" w:cs="Times New Roman"/>
+          <w:sz w:val="25"/>
+          <w:szCs w:val="25"/>
+        </w:rPr>
+        <w:t>(</w:t>
+      </w:r>
+      <w:r>
+        <w:rPr>
+          <w:rFonts w:ascii="Times New Roman" w:hAnsi="Times New Roman" w:cs="Times New Roman"/>
+          <w:sz w:val="25"/>
+          <w:szCs w:val="25"/>
+        </w:rPr>
+        <w:t>như hình bên dưới</w:t>
+      </w:r>
+      <w:r>
+        <w:rPr>
+          <w:rFonts w:ascii="Times New Roman" w:hAnsi="Times New Roman" w:cs="Times New Roman"/>
+          <w:sz w:val="25"/>
+          <w:szCs w:val="25"/>
+        </w:rPr>
+        <w:t>)</w:t>
+      </w:r>
+      <w:r>
+        <w:rPr>
+          <w:rFonts w:ascii="Times New Roman" w:hAnsi="Times New Roman" w:cs="Times New Roman"/>
+          <w:sz w:val="25"/>
+          <w:szCs w:val="25"/>
+        </w:rPr>
+        <w:t xml:space="preserve">. Khi nhấn Đặt món thì số tiền sẽ được lưu vào mã của khách hàng đó, khi thanh toán </w:t>
+      </w:r>
+      <w:r>
+        <w:rPr>
+          <w:rFonts w:ascii="Times New Roman" w:hAnsi="Times New Roman" w:cs="Times New Roman"/>
+          <w:sz w:val="25"/>
+          <w:szCs w:val="25"/>
+        </w:rPr>
+        <w:t>ta sẽ thanh toán toàn bộ chi phí dịch vụ của khách hàng đó.</w:t>
       </w:r>
     </w:p>
     <w:p>
       <w:pPr>
-        <w:pStyle w:val="ListParagraph"/>
-        <w:rPr>
-          <w:sz w:val="24"/>
-          <w:szCs w:val="24"/>
-        </w:rPr>
-      </w:pPr>
-      <w:r>
-        <w:rPr>
-          <w:sz w:val="24"/>
-          <w:szCs w:val="24"/>
-        </w:rPr>
-        <w:t xml:space="preserve">- </w:t>
-      </w:r>
-      <w:r>
-        <w:rPr>
-          <w:sz w:val="24"/>
-          <w:szCs w:val="24"/>
-        </w:rPr>
-        <w:t>Trong phần đặ</w:t>
-      </w:r>
-      <w:r>
-        <w:rPr>
-          <w:sz w:val="24"/>
-          <w:szCs w:val="24"/>
-        </w:rPr>
-        <w:t xml:space="preserve">t món, chúng ta có phần ID của nhân viên đang đăng nhập vào hệ thống để quản lí hệ thống chặc chẽ hơn. </w:t>
-      </w:r>
+        <w:rPr>
+          <w:rFonts w:ascii="Times New Roman" w:hAnsi="Times New Roman" w:cs="Times New Roman"/>
+          <w:sz w:val="25"/>
+          <w:szCs w:val="25"/>
+        </w:rPr>
+      </w:pPr>
     </w:p>
     <w:p>
       <w:pPr>
-        <w:ind w:firstLine="720"/>
-        <w:rPr>
-          <w:sz w:val="24"/>
-          <w:szCs w:val="24"/>
-        </w:rPr>
-      </w:pPr>
-      <w:r>
-        <w:rPr>
-          <w:sz w:val="24"/>
-          <w:szCs w:val="24"/>
-        </w:rPr>
-        <w:t xml:space="preserve">- </w:t>
-      </w:r>
-      <w:r>
-        <w:rPr>
-          <w:sz w:val="24"/>
-          <w:szCs w:val="24"/>
-        </w:rPr>
-        <w:t xml:space="preserve">Phần khách hàng: Chọn tên khách hàng đã được nhập lúc đặt phòng  </w:t>
-      </w:r>
-      <w:r>
-        <w:rPr>
-          <w:sz w:val="24"/>
-          <w:szCs w:val="24"/>
-        </w:rPr>
-        <w:t xml:space="preserve">và nhân viên nhập các món ăn mà khách hàng đã chọn như hình bên dưới. Khi nhấn Đặt món thì số tiền sẽ được lưu vào mã của khách hàng đó, khi thanh toán </w:t>
-      </w:r>
-      <w:r>
-        <w:rPr>
-          <w:sz w:val="24"/>
-          <w:szCs w:val="24"/>
-        </w:rPr>
-        <w:t>ta sẽ thanh toán toàn bộ chi phí dịch vụ của khách hàng đó.</w:t>
-      </w:r>
-    </w:p>
-    <w:p>
-      <w:pPr>
-        <w:rPr>
-          <w:sz w:val="24"/>
-          <w:szCs w:val="24"/>
-        </w:rPr>
-      </w:pPr>
-    </w:p>
-    <w:p>
-      <w:pPr>
         <w:ind w:left="360"/>
-        <w:rPr>
-          <w:sz w:val="24"/>
-          <w:szCs w:val="24"/>
-        </w:rPr>
-      </w:pPr>
-      <w:r>
-        <w:rPr>
+        <w:jc w:val="center"/>
+        <w:rPr>
+          <w:rFonts w:ascii="Times New Roman" w:hAnsi="Times New Roman" w:cs="Times New Roman"/>
+          <w:sz w:val="25"/>
+          <w:szCs w:val="25"/>
+        </w:rPr>
+      </w:pPr>
+      <w:r>
+        <w:rPr>
+          <w:rFonts w:ascii="Times New Roman" w:hAnsi="Times New Roman" w:cs="Times New Roman"/>
           <w:noProof/>
-        </w:rPr>
-        <w:lastRenderedPageBreak/>
+          <w:sz w:val="25"/>
+          <w:szCs w:val="25"/>
+        </w:rPr>
         <w:drawing>
           <wp:inline distT="0" distB="0" distL="0" distR="0" wp14:anchorId="763217CD" wp14:editId="7AC81A7D">
-            <wp:extent cx="5486400" cy="2970530"/>
-            <wp:effectExtent l="0" t="0" r="0" b="1270"/>
+            <wp:extent cx="6702603" cy="3629025"/>
+            <wp:effectExtent l="0" t="0" r="3175" b="0"/>
             <wp:docPr id="4" name="Picture 4"/>
             <wp:cNvGraphicFramePr>
               <a:graphicFrameLocks xmlns:a="http://schemas.openxmlformats.org/drawingml/2006/main" noChangeAspect="1"/>
@@ -1046,7 +1091,7 @@
                   <pic:spPr>
                     <a:xfrm>
                       <a:off x="0" y="0"/>
-                      <a:ext cx="5486400" cy="2970530"/>
+                      <a:ext cx="6722879" cy="3640003"/>
                     </a:xfrm>
                     <a:prstGeom prst="rect">
                       <a:avLst/>
@@ -1061,58 +1106,457 @@
     </w:p>
     <w:p>
       <w:pPr>
-        <w:rPr>
+        <w:pStyle w:val="ListParagraph"/>
+        <w:numPr>
+          <w:ilvl w:val="0"/>
+          <w:numId w:val="18"/>
+        </w:numPr>
+        <w:rPr>
+          <w:rFonts w:ascii="Times New Roman" w:hAnsi="Times New Roman" w:cs="Times New Roman"/>
           <w:color w:val="000000" w:themeColor="text1"/>
-          <w:sz w:val="24"/>
-          <w:szCs w:val="24"/>
-        </w:rPr>
-      </w:pPr>
+          <w:sz w:val="25"/>
+          <w:szCs w:val="25"/>
+        </w:rPr>
+      </w:pPr>
+      <w:r>
+        <w:rPr>
+          <w:rFonts w:ascii="Times New Roman" w:hAnsi="Times New Roman" w:cs="Times New Roman"/>
+          <w:color w:val="000000" w:themeColor="text1"/>
+          <w:sz w:val="25"/>
+          <w:szCs w:val="25"/>
+        </w:rPr>
+        <w:br w:type="column"/>
+      </w:r>
+      <w:r>
+        <w:rPr>
+          <w:rFonts w:ascii="Times New Roman" w:hAnsi="Times New Roman" w:cs="Times New Roman"/>
+          <w:color w:val="000000" w:themeColor="text1"/>
+          <w:sz w:val="25"/>
+          <w:szCs w:val="25"/>
+        </w:rPr>
+        <w:lastRenderedPageBreak/>
+        <w:t xml:space="preserve">Shopping: </w:t>
+      </w:r>
+      <w:r>
+        <w:rPr>
+          <w:rFonts w:ascii="Times New Roman" w:hAnsi="Times New Roman" w:cs="Times New Roman"/>
+          <w:sz w:val="25"/>
+          <w:szCs w:val="25"/>
+        </w:rPr>
+        <w:t>Nhân viên</w:t>
+      </w:r>
+      <w:r>
+        <w:rPr>
+          <w:rFonts w:ascii="Times New Roman" w:hAnsi="Times New Roman" w:cs="Times New Roman"/>
+          <w:sz w:val="25"/>
+          <w:szCs w:val="25"/>
+        </w:rPr>
+        <w:t xml:space="preserve"> </w:t>
+      </w:r>
+      <w:r>
+        <w:rPr>
+          <w:rFonts w:ascii="Times New Roman" w:hAnsi="Times New Roman" w:cs="Times New Roman"/>
+          <w:sz w:val="25"/>
+          <w:szCs w:val="25"/>
+        </w:rPr>
+        <w:t xml:space="preserve">quét mã các sản phẩm từ trong giỏ hàng của khách hàng để tính tổng tiền, và chọn khách hàng đã mua hàng </w:t>
+      </w:r>
+      <w:r>
+        <w:rPr>
+          <w:rFonts w:ascii="Times New Roman" w:hAnsi="Times New Roman" w:cs="Times New Roman"/>
+          <w:sz w:val="25"/>
+          <w:szCs w:val="25"/>
+        </w:rPr>
+        <w:t>(</w:t>
+      </w:r>
+      <w:r>
+        <w:rPr>
+          <w:rFonts w:ascii="Times New Roman" w:hAnsi="Times New Roman" w:cs="Times New Roman"/>
+          <w:sz w:val="25"/>
+          <w:szCs w:val="25"/>
+        </w:rPr>
+        <w:t>như hình bên dưới</w:t>
+      </w:r>
+      <w:r>
+        <w:rPr>
+          <w:rFonts w:ascii="Times New Roman" w:hAnsi="Times New Roman" w:cs="Times New Roman"/>
+          <w:sz w:val="25"/>
+          <w:szCs w:val="25"/>
+        </w:rPr>
+        <w:t>)</w:t>
+      </w:r>
+      <w:r>
+        <w:rPr>
+          <w:rFonts w:ascii="Times New Roman" w:hAnsi="Times New Roman" w:cs="Times New Roman"/>
+          <w:sz w:val="25"/>
+          <w:szCs w:val="25"/>
+        </w:rPr>
+        <w:t>. Khi nhấ</w:t>
+      </w:r>
+      <w:r>
+        <w:rPr>
+          <w:rFonts w:ascii="Times New Roman" w:hAnsi="Times New Roman" w:cs="Times New Roman"/>
+          <w:sz w:val="25"/>
+          <w:szCs w:val="25"/>
+        </w:rPr>
+        <w:t xml:space="preserve">n vào </w:t>
+      </w:r>
+      <w:r>
+        <w:rPr>
+          <w:rFonts w:ascii="Times New Roman" w:hAnsi="Times New Roman" w:cs="Times New Roman"/>
+          <w:sz w:val="25"/>
+          <w:szCs w:val="25"/>
+        </w:rPr>
+        <w:t>Buy</w:t>
+      </w:r>
+      <w:r>
+        <w:rPr>
+          <w:rFonts w:ascii="Times New Roman" w:hAnsi="Times New Roman" w:cs="Times New Roman"/>
+          <w:sz w:val="25"/>
+          <w:szCs w:val="25"/>
+        </w:rPr>
+        <w:t xml:space="preserve"> thì số tiền sẽ được lưu vào mã của khách hàng đó, khi thanh toán ta sẽ thanh toán toàn bộ chi phí dịch vụ của khách hàng đó.</w:t>
+      </w:r>
     </w:p>
     <w:p>
       <w:pPr>
         <w:rPr>
+          <w:rFonts w:ascii="Times New Roman" w:hAnsi="Times New Roman" w:cs="Times New Roman"/>
           <w:color w:val="000000" w:themeColor="text1"/>
-          <w:sz w:val="24"/>
-          <w:szCs w:val="24"/>
-        </w:rPr>
-      </w:pPr>
-      <w:r>
-        <w:rPr>
-          <w:color w:val="000000" w:themeColor="text1"/>
-          <w:sz w:val="24"/>
-          <w:szCs w:val="24"/>
-        </w:rPr>
-        <w:t>Để phục vụ tốt cho quá trình kinh doanh, nhận thấy việc thống kê doanh thu là cần thiết! Nhóm đã xây dựng form thống kê doanh thu theo số lượng phòng mà khách đặt dưới dạng biểu đồ.</w:t>
+          <w:sz w:val="25"/>
+          <w:szCs w:val="25"/>
+        </w:rPr>
+      </w:pPr>
+      <w:r>
+        <w:rPr>
+          <w:noProof/>
+        </w:rPr>
+        <w:drawing>
+          <wp:inline distT="0" distB="0" distL="0" distR="0" wp14:anchorId="65A6B469" wp14:editId="4C6E7DA2">
+            <wp:extent cx="6858000" cy="3710305"/>
+            <wp:effectExtent l="0" t="0" r="0" b="4445"/>
+            <wp:docPr id="2" name="Picture 2"/>
+            <wp:cNvGraphicFramePr>
+              <a:graphicFrameLocks xmlns:a="http://schemas.openxmlformats.org/drawingml/2006/main" noChangeAspect="1"/>
+            </wp:cNvGraphicFramePr>
+            <a:graphic xmlns:a="http://schemas.openxmlformats.org/drawingml/2006/main">
+              <a:graphicData uri="http://schemas.openxmlformats.org/drawingml/2006/picture">
+                <pic:pic xmlns:pic="http://schemas.openxmlformats.org/drawingml/2006/picture">
+                  <pic:nvPicPr>
+                    <pic:cNvPr id="1" name=""/>
+                    <pic:cNvPicPr/>
+                  </pic:nvPicPr>
+                  <pic:blipFill>
+                    <a:blip r:embed="rId14"/>
+                    <a:stretch>
+                      <a:fillRect/>
+                    </a:stretch>
+                  </pic:blipFill>
+                  <pic:spPr>
+                    <a:xfrm>
+                      <a:off x="0" y="0"/>
+                      <a:ext cx="6858000" cy="3710305"/>
+                    </a:xfrm>
+                    <a:prstGeom prst="rect">
+                      <a:avLst/>
+                    </a:prstGeom>
+                  </pic:spPr>
+                </pic:pic>
+              </a:graphicData>
+            </a:graphic>
+          </wp:inline>
+        </w:drawing>
       </w:r>
     </w:p>
     <w:p>
       <w:pPr>
-        <w:rPr>
+        <w:pStyle w:val="ListParagraph"/>
+        <w:numPr>
+          <w:ilvl w:val="0"/>
+          <w:numId w:val="18"/>
+        </w:numPr>
+        <w:rPr>
+          <w:rFonts w:ascii="Times New Roman" w:hAnsi="Times New Roman" w:cs="Times New Roman"/>
           <w:color w:val="000000" w:themeColor="text1"/>
-          <w:sz w:val="24"/>
-          <w:szCs w:val="24"/>
-        </w:rPr>
-      </w:pPr>
-      <w:r>
-        <w:rPr>
+          <w:sz w:val="25"/>
+          <w:szCs w:val="25"/>
+        </w:rPr>
+      </w:pPr>
+      <w:r>
+        <w:rPr>
+          <w:rFonts w:ascii="Times New Roman" w:hAnsi="Times New Roman" w:cs="Times New Roman"/>
           <w:color w:val="000000" w:themeColor="text1"/>
-          <w:sz w:val="24"/>
-          <w:szCs w:val="24"/>
-        </w:rPr>
-        <w:t>Chương trình có thể đăng nhập và thoát hoàn chỉnh. Tuy nhiên vẫn còn nhiều hạn chế,nhóm sẽ tiếp tục khắc phục. Mong thầy(cô) và các bạn góp ý để nhóm hoàn thiện tốt hơn sản phẩm của mình.</w:t>
+          <w:sz w:val="25"/>
+          <w:szCs w:val="25"/>
+        </w:rPr>
+        <w:br w:type="column"/>
+      </w:r>
+      <w:r>
+        <w:rPr>
+          <w:rFonts w:ascii="Times New Roman" w:hAnsi="Times New Roman" w:cs="Times New Roman"/>
+          <w:color w:val="000000" w:themeColor="text1"/>
+          <w:sz w:val="25"/>
+          <w:szCs w:val="25"/>
+        </w:rPr>
+        <w:lastRenderedPageBreak/>
+        <w:t xml:space="preserve">Thuê xe: </w:t>
+      </w:r>
+      <w:r>
+        <w:rPr>
+          <w:rFonts w:ascii="Times New Roman" w:hAnsi="Times New Roman" w:cs="Times New Roman"/>
+          <w:sz w:val="25"/>
+          <w:szCs w:val="25"/>
+        </w:rPr>
+        <w:t xml:space="preserve">Nhân viên </w:t>
+      </w:r>
+      <w:r>
+        <w:rPr>
+          <w:rFonts w:ascii="Times New Roman" w:hAnsi="Times New Roman" w:cs="Times New Roman"/>
+          <w:sz w:val="25"/>
+          <w:szCs w:val="25"/>
+        </w:rPr>
+        <w:t>chọn</w:t>
+      </w:r>
+      <w:r>
+        <w:rPr>
+          <w:rFonts w:ascii="Times New Roman" w:hAnsi="Times New Roman" w:cs="Times New Roman"/>
+          <w:sz w:val="25"/>
+          <w:szCs w:val="25"/>
+        </w:rPr>
+        <w:t xml:space="preserve"> khách hàng cần thuê xe,</w:t>
+      </w:r>
+      <w:r>
+        <w:rPr>
+          <w:rFonts w:ascii="Times New Roman" w:hAnsi="Times New Roman" w:cs="Times New Roman"/>
+          <w:sz w:val="25"/>
+          <w:szCs w:val="25"/>
+        </w:rPr>
+        <w:t xml:space="preserve"> </w:t>
+      </w:r>
+      <w:r>
+        <w:rPr>
+          <w:rFonts w:ascii="Times New Roman" w:hAnsi="Times New Roman" w:cs="Times New Roman"/>
+          <w:sz w:val="25"/>
+          <w:szCs w:val="25"/>
+        </w:rPr>
+        <w:t>sau đó chọn l</w:t>
+      </w:r>
+      <w:r>
+        <w:rPr>
+          <w:rFonts w:ascii="Times New Roman" w:hAnsi="Times New Roman" w:cs="Times New Roman"/>
+          <w:sz w:val="25"/>
+          <w:szCs w:val="25"/>
+        </w:rPr>
+        <w:t>oại xe và khoảng thời gian thuê xe theo yêu cầu của khách hàng</w:t>
+      </w:r>
+      <w:r>
+        <w:rPr>
+          <w:rFonts w:ascii="Times New Roman" w:hAnsi="Times New Roman" w:cs="Times New Roman"/>
+          <w:sz w:val="25"/>
+          <w:szCs w:val="25"/>
+        </w:rPr>
+        <w:t xml:space="preserve"> đó</w:t>
+      </w:r>
+      <w:r>
+        <w:rPr>
+          <w:rFonts w:ascii="Times New Roman" w:hAnsi="Times New Roman" w:cs="Times New Roman"/>
+          <w:sz w:val="25"/>
+          <w:szCs w:val="25"/>
+        </w:rPr>
+        <w:t>. Chọn xe bằng cách click đúp chuột vào xe muốn thuê trong bảng bên trái, xe được chọn sẽ được thêm vào bảng đã chọn ở bên phải. Muốn hủy bỏ</w:t>
+      </w:r>
+      <w:r>
+        <w:rPr>
+          <w:rFonts w:ascii="Times New Roman" w:hAnsi="Times New Roman" w:cs="Times New Roman"/>
+          <w:sz w:val="25"/>
+          <w:szCs w:val="25"/>
+        </w:rPr>
+        <w:t xml:space="preserve">, click đúp chuột vào xe muốn hủy ở bảng bên phải (Hủy tất cả: nhấn vào Delete All). </w:t>
+      </w:r>
+      <w:r>
+        <w:rPr>
+          <w:rFonts w:ascii="Times New Roman" w:hAnsi="Times New Roman" w:cs="Times New Roman"/>
+          <w:sz w:val="25"/>
+          <w:szCs w:val="25"/>
+        </w:rPr>
+        <w:t xml:space="preserve">Khi nhấn vào </w:t>
+      </w:r>
+      <w:r>
+        <w:rPr>
+          <w:rFonts w:ascii="Times New Roman" w:hAnsi="Times New Roman" w:cs="Times New Roman"/>
+          <w:sz w:val="25"/>
+          <w:szCs w:val="25"/>
+        </w:rPr>
+        <w:t>Thuê Xe</w:t>
+      </w:r>
+      <w:r>
+        <w:rPr>
+          <w:rFonts w:ascii="Times New Roman" w:hAnsi="Times New Roman" w:cs="Times New Roman"/>
+          <w:sz w:val="25"/>
+          <w:szCs w:val="25"/>
+        </w:rPr>
+        <w:t xml:space="preserve">  thì số tiền sẽ được lưu vào mã của khách hàng đó, khi thanh toán ta sẽ thanh toán toàn bộ chi phí dịch vụ của khách hàng đó.</w:t>
       </w:r>
     </w:p>
     <w:p>
       <w:pPr>
-        <w:rPr>
-          <w:sz w:val="24"/>
-          <w:szCs w:val="24"/>
-        </w:rPr>
-      </w:pPr>
+        <w:jc w:val="center"/>
+        <w:rPr>
+          <w:rFonts w:ascii="Times New Roman" w:hAnsi="Times New Roman" w:cs="Times New Roman"/>
+          <w:color w:val="000000" w:themeColor="text1"/>
+          <w:sz w:val="25"/>
+          <w:szCs w:val="25"/>
+        </w:rPr>
+      </w:pPr>
+      <w:r>
+        <w:rPr>
+          <w:noProof/>
+        </w:rPr>
+        <w:drawing>
+          <wp:inline distT="0" distB="0" distL="0" distR="0" wp14:anchorId="494097C4" wp14:editId="56788CD9">
+            <wp:extent cx="6858000" cy="3705225"/>
+            <wp:effectExtent l="0" t="0" r="0" b="9525"/>
+            <wp:docPr id="8" name="Picture 8"/>
+            <wp:cNvGraphicFramePr>
+              <a:graphicFrameLocks xmlns:a="http://schemas.openxmlformats.org/drawingml/2006/main" noChangeAspect="1"/>
+            </wp:cNvGraphicFramePr>
+            <a:graphic xmlns:a="http://schemas.openxmlformats.org/drawingml/2006/main">
+              <a:graphicData uri="http://schemas.openxmlformats.org/drawingml/2006/picture">
+                <pic:pic xmlns:pic="http://schemas.openxmlformats.org/drawingml/2006/picture">
+                  <pic:nvPicPr>
+                    <pic:cNvPr id="1" name=""/>
+                    <pic:cNvPicPr/>
+                  </pic:nvPicPr>
+                  <pic:blipFill>
+                    <a:blip r:embed="rId15"/>
+                    <a:stretch>
+                      <a:fillRect/>
+                    </a:stretch>
+                  </pic:blipFill>
+                  <pic:spPr>
+                    <a:xfrm>
+                      <a:off x="0" y="0"/>
+                      <a:ext cx="6858000" cy="3705225"/>
+                    </a:xfrm>
+                    <a:prstGeom prst="rect">
+                      <a:avLst/>
+                    </a:prstGeom>
+                  </pic:spPr>
+                </pic:pic>
+              </a:graphicData>
+            </a:graphic>
+          </wp:inline>
+        </w:drawing>
+      </w:r>
     </w:p>
-    <w:p/>
+    <w:p>
+      <w:pPr>
+        <w:rPr>
+          <w:rFonts w:ascii="Times New Roman" w:hAnsi="Times New Roman" w:cs="Times New Roman"/>
+          <w:color w:val="000000" w:themeColor="text1"/>
+          <w:sz w:val="25"/>
+          <w:szCs w:val="25"/>
+        </w:rPr>
+      </w:pPr>
+    </w:p>
+    <w:p>
+      <w:pPr>
+        <w:rPr>
+          <w:rFonts w:ascii="Times New Roman" w:hAnsi="Times New Roman" w:cs="Times New Roman"/>
+          <w:color w:val="000000" w:themeColor="text1"/>
+          <w:sz w:val="25"/>
+          <w:szCs w:val="25"/>
+        </w:rPr>
+      </w:pPr>
+    </w:p>
+    <w:p>
+      <w:pPr>
+        <w:rPr>
+          <w:rFonts w:ascii="Times New Roman" w:hAnsi="Times New Roman" w:cs="Times New Roman"/>
+          <w:color w:val="000000" w:themeColor="text1"/>
+          <w:sz w:val="25"/>
+          <w:szCs w:val="25"/>
+        </w:rPr>
+      </w:pPr>
+      <w:r>
+        <w:rPr>
+          <w:rFonts w:ascii="Times New Roman" w:hAnsi="Times New Roman" w:cs="Times New Roman"/>
+          <w:color w:val="000000" w:themeColor="text1"/>
+          <w:sz w:val="25"/>
+          <w:szCs w:val="25"/>
+        </w:rPr>
+        <w:t>Ngoài ra, trong từng tab còn có phần Danh Mục – giúp quản lý tất cả các thông tin liên quan đến lĩnh vực trong tab hiện hành.</w:t>
+      </w:r>
+    </w:p>
+    <w:p>
+      <w:pPr>
+        <w:rPr>
+          <w:rFonts w:ascii="Times New Roman" w:hAnsi="Times New Roman" w:cs="Times New Roman"/>
+          <w:color w:val="000000" w:themeColor="text1"/>
+          <w:sz w:val="25"/>
+          <w:szCs w:val="25"/>
+        </w:rPr>
+      </w:pPr>
+    </w:p>
+    <w:p>
+      <w:pPr>
+        <w:rPr>
+          <w:rFonts w:ascii="Times New Roman" w:hAnsi="Times New Roman" w:cs="Times New Roman"/>
+          <w:color w:val="000000" w:themeColor="text1"/>
+          <w:sz w:val="25"/>
+          <w:szCs w:val="25"/>
+        </w:rPr>
+      </w:pPr>
+      <w:r>
+        <w:rPr>
+          <w:rFonts w:ascii="Times New Roman" w:hAnsi="Times New Roman" w:cs="Times New Roman"/>
+          <w:color w:val="000000" w:themeColor="text1"/>
+          <w:sz w:val="25"/>
+          <w:szCs w:val="25"/>
+        </w:rPr>
+        <w:t>Chương trình có thể đăng nhập và thoát hoàn chỉnh. Tuy nhiên vẫn còn nhiều hạn chế,</w:t>
+      </w:r>
+      <w:r>
+        <w:rPr>
+          <w:rFonts w:ascii="Times New Roman" w:hAnsi="Times New Roman" w:cs="Times New Roman"/>
+          <w:color w:val="000000" w:themeColor="text1"/>
+          <w:sz w:val="25"/>
+          <w:szCs w:val="25"/>
+        </w:rPr>
+        <w:t xml:space="preserve"> </w:t>
+      </w:r>
+      <w:r>
+        <w:rPr>
+          <w:rFonts w:ascii="Times New Roman" w:hAnsi="Times New Roman" w:cs="Times New Roman"/>
+          <w:color w:val="000000" w:themeColor="text1"/>
+          <w:sz w:val="25"/>
+          <w:szCs w:val="25"/>
+        </w:rPr>
+        <w:t>nhóm sẽ tiếp tục khắc phục. Mong thầy(cô) và các bạn góp ý để nhóm hoàn thiện tốt hơn sản phẩm củ</w:t>
+      </w:r>
+      <w:r>
+        <w:rPr>
+          <w:rFonts w:ascii="Times New Roman" w:hAnsi="Times New Roman" w:cs="Times New Roman"/>
+          <w:color w:val="000000" w:themeColor="text1"/>
+          <w:sz w:val="25"/>
+          <w:szCs w:val="25"/>
+        </w:rPr>
+        <w:t xml:space="preserve">a </w:t>
+      </w:r>
+      <w:r>
+        <w:rPr>
+          <w:rFonts w:ascii="Times New Roman" w:hAnsi="Times New Roman" w:cs="Times New Roman"/>
+          <w:color w:val="000000" w:themeColor="text1"/>
+          <w:sz w:val="25"/>
+          <w:szCs w:val="25"/>
+        </w:rPr>
+        <w:t>nhóm.</w:t>
+      </w:r>
+      <w:bookmarkStart w:id="5" w:name="_GoBack"/>
+      <w:bookmarkEnd w:id="5"/>
+    </w:p>
     <w:sectPr>
-      <w:footerReference w:type="default" r:id="rId14"/>
+      <w:footerReference w:type="default" r:id="rId16"/>
       <w:pgSz w:w="12240" w:h="15840"/>
       <w:pgMar w:top="720" w:right="720" w:bottom="720" w:left="720" w:header="720" w:footer="720" w:gutter="0"/>
       <w:pgNumType w:start="0"/>
@@ -1171,7 +1615,7 @@
       <w:rPr>
         <w:noProof/>
       </w:rPr>
-      <w:t>1</w:t>
+      <w:t>5</w:t>
     </w:r>
     <w:r>
       <w:fldChar w:fldCharType="end"/>
@@ -1479,6 +1923,118 @@
     </w:lvl>
   </w:abstractNum>
   <w:abstractNum w:abstractNumId="11" w15:restartNumberingAfterBreak="0">
+    <w:nsid w:val="06CD0B61"/>
+    <w:multiLevelType w:val="hybridMultilevel"/>
+    <w:tmpl w:val="7F30B30E"/>
+    <w:lvl w:ilvl="0" w:tplc="4F1695DE">
+      <w:numFmt w:val="bullet"/>
+      <w:lvlText w:val="-"/>
+      <w:lvlJc w:val="left"/>
+      <w:pPr>
+        <w:ind w:left="720" w:hanging="360"/>
+      </w:pPr>
+      <w:rPr>
+        <w:rFonts w:ascii="Calibri" w:eastAsiaTheme="minorHAnsi" w:hAnsi="Calibri" w:cstheme="minorBidi" w:hint="default"/>
+      </w:rPr>
+    </w:lvl>
+    <w:lvl w:ilvl="1" w:tplc="04090003" w:tentative="1">
+      <w:start w:val="1"/>
+      <w:numFmt w:val="bullet"/>
+      <w:lvlText w:val="o"/>
+      <w:lvlJc w:val="left"/>
+      <w:pPr>
+        <w:ind w:left="1440" w:hanging="360"/>
+      </w:pPr>
+      <w:rPr>
+        <w:rFonts w:ascii="Courier New" w:hAnsi="Courier New" w:cs="Courier New" w:hint="default"/>
+      </w:rPr>
+    </w:lvl>
+    <w:lvl w:ilvl="2" w:tplc="04090005" w:tentative="1">
+      <w:start w:val="1"/>
+      <w:numFmt w:val="bullet"/>
+      <w:lvlText w:val=""/>
+      <w:lvlJc w:val="left"/>
+      <w:pPr>
+        <w:ind w:left="2160" w:hanging="360"/>
+      </w:pPr>
+      <w:rPr>
+        <w:rFonts w:ascii="Wingdings" w:hAnsi="Wingdings" w:hint="default"/>
+      </w:rPr>
+    </w:lvl>
+    <w:lvl w:ilvl="3" w:tplc="04090001" w:tentative="1">
+      <w:start w:val="1"/>
+      <w:numFmt w:val="bullet"/>
+      <w:lvlText w:val=""/>
+      <w:lvlJc w:val="left"/>
+      <w:pPr>
+        <w:ind w:left="2880" w:hanging="360"/>
+      </w:pPr>
+      <w:rPr>
+        <w:rFonts w:ascii="Symbol" w:hAnsi="Symbol" w:hint="default"/>
+      </w:rPr>
+    </w:lvl>
+    <w:lvl w:ilvl="4" w:tplc="04090003" w:tentative="1">
+      <w:start w:val="1"/>
+      <w:numFmt w:val="bullet"/>
+      <w:lvlText w:val="o"/>
+      <w:lvlJc w:val="left"/>
+      <w:pPr>
+        <w:ind w:left="3600" w:hanging="360"/>
+      </w:pPr>
+      <w:rPr>
+        <w:rFonts w:ascii="Courier New" w:hAnsi="Courier New" w:cs="Courier New" w:hint="default"/>
+      </w:rPr>
+    </w:lvl>
+    <w:lvl w:ilvl="5" w:tplc="04090005" w:tentative="1">
+      <w:start w:val="1"/>
+      <w:numFmt w:val="bullet"/>
+      <w:lvlText w:val=""/>
+      <w:lvlJc w:val="left"/>
+      <w:pPr>
+        <w:ind w:left="4320" w:hanging="360"/>
+      </w:pPr>
+      <w:rPr>
+        <w:rFonts w:ascii="Wingdings" w:hAnsi="Wingdings" w:hint="default"/>
+      </w:rPr>
+    </w:lvl>
+    <w:lvl w:ilvl="6" w:tplc="04090001" w:tentative="1">
+      <w:start w:val="1"/>
+      <w:numFmt w:val="bullet"/>
+      <w:lvlText w:val=""/>
+      <w:lvlJc w:val="left"/>
+      <w:pPr>
+        <w:ind w:left="5040" w:hanging="360"/>
+      </w:pPr>
+      <w:rPr>
+        <w:rFonts w:ascii="Symbol" w:hAnsi="Symbol" w:hint="default"/>
+      </w:rPr>
+    </w:lvl>
+    <w:lvl w:ilvl="7" w:tplc="04090003" w:tentative="1">
+      <w:start w:val="1"/>
+      <w:numFmt w:val="bullet"/>
+      <w:lvlText w:val="o"/>
+      <w:lvlJc w:val="left"/>
+      <w:pPr>
+        <w:ind w:left="5760" w:hanging="360"/>
+      </w:pPr>
+      <w:rPr>
+        <w:rFonts w:ascii="Courier New" w:hAnsi="Courier New" w:cs="Courier New" w:hint="default"/>
+      </w:rPr>
+    </w:lvl>
+    <w:lvl w:ilvl="8" w:tplc="04090005" w:tentative="1">
+      <w:start w:val="1"/>
+      <w:numFmt w:val="bullet"/>
+      <w:lvlText w:val=""/>
+      <w:lvlJc w:val="left"/>
+      <w:pPr>
+        <w:ind w:left="6480" w:hanging="360"/>
+      </w:pPr>
+      <w:rPr>
+        <w:rFonts w:ascii="Wingdings" w:hAnsi="Wingdings" w:hint="default"/>
+      </w:rPr>
+    </w:lvl>
+  </w:abstractNum>
+  <w:abstractNum w:abstractNumId="12" w15:restartNumberingAfterBreak="0">
     <w:nsid w:val="0D483622"/>
     <w:multiLevelType w:val="multilevel"/>
     <w:tmpl w:val="04090023"/>
@@ -1565,7 +2121,7 @@
       </w:pPr>
     </w:lvl>
   </w:abstractNum>
-  <w:abstractNum w:abstractNumId="12" w15:restartNumberingAfterBreak="0">
+  <w:abstractNum w:abstractNumId="13" w15:restartNumberingAfterBreak="0">
     <w:nsid w:val="222E6E58"/>
     <w:multiLevelType w:val="hybridMultilevel"/>
     <w:tmpl w:val="005E5F8E"/>
@@ -1575,7 +2131,7 @@
       <w:lvlText w:val=""/>
       <w:lvlJc w:val="left"/>
       <w:pPr>
-        <w:ind w:left="1080" w:hanging="360"/>
+        <w:ind w:left="1800" w:hanging="360"/>
       </w:pPr>
       <w:rPr>
         <w:rFonts w:ascii="Symbol" w:hAnsi="Symbol" w:hint="default"/>
@@ -1587,7 +2143,7 @@
       <w:lvlText w:val="o"/>
       <w:lvlJc w:val="left"/>
       <w:pPr>
-        <w:ind w:left="1800" w:hanging="360"/>
+        <w:ind w:left="2520" w:hanging="360"/>
       </w:pPr>
       <w:rPr>
         <w:rFonts w:ascii="Courier New" w:hAnsi="Courier New" w:cs="Courier New" w:hint="default"/>
@@ -1599,7 +2155,7 @@
       <w:lvlText w:val=""/>
       <w:lvlJc w:val="left"/>
       <w:pPr>
-        <w:ind w:left="2520" w:hanging="360"/>
+        <w:ind w:left="3240" w:hanging="360"/>
       </w:pPr>
       <w:rPr>
         <w:rFonts w:ascii="Wingdings" w:hAnsi="Wingdings" w:hint="default"/>
@@ -1611,7 +2167,7 @@
       <w:lvlText w:val=""/>
       <w:lvlJc w:val="left"/>
       <w:pPr>
-        <w:ind w:left="3240" w:hanging="360"/>
+        <w:ind w:left="3960" w:hanging="360"/>
       </w:pPr>
       <w:rPr>
         <w:rFonts w:ascii="Symbol" w:hAnsi="Symbol" w:hint="default"/>
@@ -1623,7 +2179,7 @@
       <w:lvlText w:val="o"/>
       <w:lvlJc w:val="left"/>
       <w:pPr>
-        <w:ind w:left="3960" w:hanging="360"/>
+        <w:ind w:left="4680" w:hanging="360"/>
       </w:pPr>
       <w:rPr>
         <w:rFonts w:ascii="Courier New" w:hAnsi="Courier New" w:cs="Courier New" w:hint="default"/>
@@ -1635,7 +2191,7 @@
       <w:lvlText w:val=""/>
       <w:lvlJc w:val="left"/>
       <w:pPr>
-        <w:ind w:left="4680" w:hanging="360"/>
+        <w:ind w:left="5400" w:hanging="360"/>
       </w:pPr>
       <w:rPr>
         <w:rFonts w:ascii="Wingdings" w:hAnsi="Wingdings" w:hint="default"/>
@@ -1647,7 +2203,7 @@
       <w:lvlText w:val=""/>
       <w:lvlJc w:val="left"/>
       <w:pPr>
-        <w:ind w:left="5400" w:hanging="360"/>
+        <w:ind w:left="6120" w:hanging="360"/>
       </w:pPr>
       <w:rPr>
         <w:rFonts w:ascii="Symbol" w:hAnsi="Symbol" w:hint="default"/>
@@ -1659,7 +2215,7 @@
       <w:lvlText w:val="o"/>
       <w:lvlJc w:val="left"/>
       <w:pPr>
-        <w:ind w:left="6120" w:hanging="360"/>
+        <w:ind w:left="6840" w:hanging="360"/>
       </w:pPr>
       <w:rPr>
         <w:rFonts w:ascii="Courier New" w:hAnsi="Courier New" w:cs="Courier New" w:hint="default"/>
@@ -1671,17 +2227,17 @@
       <w:lvlText w:val=""/>
       <w:lvlJc w:val="left"/>
       <w:pPr>
-        <w:ind w:left="6840" w:hanging="360"/>
+        <w:ind w:left="7560" w:hanging="360"/>
       </w:pPr>
       <w:rPr>
         <w:rFonts w:ascii="Wingdings" w:hAnsi="Wingdings" w:hint="default"/>
       </w:rPr>
     </w:lvl>
   </w:abstractNum>
-  <w:abstractNum w:abstractNumId="13" w15:restartNumberingAfterBreak="0">
+  <w:abstractNum w:abstractNumId="14" w15:restartNumberingAfterBreak="0">
     <w:nsid w:val="3483533B"/>
     <w:multiLevelType w:val="hybridMultilevel"/>
-    <w:tmpl w:val="8FEE1FFE"/>
+    <w:tmpl w:val="7AF0A46E"/>
     <w:lvl w:ilvl="0" w:tplc="04090001">
       <w:start w:val="1"/>
       <w:numFmt w:val="bullet"/>
@@ -1791,7 +2347,7 @@
       </w:rPr>
     </w:lvl>
   </w:abstractNum>
-  <w:abstractNum w:abstractNumId="14" w15:restartNumberingAfterBreak="0">
+  <w:abstractNum w:abstractNumId="15" w15:restartNumberingAfterBreak="0">
     <w:nsid w:val="47164D09"/>
     <w:multiLevelType w:val="multilevel"/>
     <w:tmpl w:val="0409001F"/>
@@ -1877,7 +2433,120 @@
       </w:pPr>
     </w:lvl>
   </w:abstractNum>
-  <w:abstractNum w:abstractNumId="15" w15:restartNumberingAfterBreak="0">
+  <w:abstractNum w:abstractNumId="16" w15:restartNumberingAfterBreak="0">
+    <w:nsid w:val="4E4A4368"/>
+    <w:multiLevelType w:val="hybridMultilevel"/>
+    <w:tmpl w:val="5EFC5D00"/>
+    <w:lvl w:ilvl="0" w:tplc="04090001">
+      <w:start w:val="1"/>
+      <w:numFmt w:val="bullet"/>
+      <w:lvlText w:val=""/>
+      <w:lvlJc w:val="left"/>
+      <w:pPr>
+        <w:ind w:left="1800" w:hanging="360"/>
+      </w:pPr>
+      <w:rPr>
+        <w:rFonts w:ascii="Symbol" w:hAnsi="Symbol" w:hint="default"/>
+      </w:rPr>
+    </w:lvl>
+    <w:lvl w:ilvl="1" w:tplc="04090003" w:tentative="1">
+      <w:start w:val="1"/>
+      <w:numFmt w:val="bullet"/>
+      <w:lvlText w:val="o"/>
+      <w:lvlJc w:val="left"/>
+      <w:pPr>
+        <w:ind w:left="2520" w:hanging="360"/>
+      </w:pPr>
+      <w:rPr>
+        <w:rFonts w:ascii="Courier New" w:hAnsi="Courier New" w:cs="Courier New" w:hint="default"/>
+      </w:rPr>
+    </w:lvl>
+    <w:lvl w:ilvl="2" w:tplc="04090005" w:tentative="1">
+      <w:start w:val="1"/>
+      <w:numFmt w:val="bullet"/>
+      <w:lvlText w:val=""/>
+      <w:lvlJc w:val="left"/>
+      <w:pPr>
+        <w:ind w:left="3240" w:hanging="360"/>
+      </w:pPr>
+      <w:rPr>
+        <w:rFonts w:ascii="Wingdings" w:hAnsi="Wingdings" w:hint="default"/>
+      </w:rPr>
+    </w:lvl>
+    <w:lvl w:ilvl="3" w:tplc="04090001" w:tentative="1">
+      <w:start w:val="1"/>
+      <w:numFmt w:val="bullet"/>
+      <w:lvlText w:val=""/>
+      <w:lvlJc w:val="left"/>
+      <w:pPr>
+        <w:ind w:left="3960" w:hanging="360"/>
+      </w:pPr>
+      <w:rPr>
+        <w:rFonts w:ascii="Symbol" w:hAnsi="Symbol" w:hint="default"/>
+      </w:rPr>
+    </w:lvl>
+    <w:lvl w:ilvl="4" w:tplc="04090003" w:tentative="1">
+      <w:start w:val="1"/>
+      <w:numFmt w:val="bullet"/>
+      <w:lvlText w:val="o"/>
+      <w:lvlJc w:val="left"/>
+      <w:pPr>
+        <w:ind w:left="4680" w:hanging="360"/>
+      </w:pPr>
+      <w:rPr>
+        <w:rFonts w:ascii="Courier New" w:hAnsi="Courier New" w:cs="Courier New" w:hint="default"/>
+      </w:rPr>
+    </w:lvl>
+    <w:lvl w:ilvl="5" w:tplc="04090005" w:tentative="1">
+      <w:start w:val="1"/>
+      <w:numFmt w:val="bullet"/>
+      <w:lvlText w:val=""/>
+      <w:lvlJc w:val="left"/>
+      <w:pPr>
+        <w:ind w:left="5400" w:hanging="360"/>
+      </w:pPr>
+      <w:rPr>
+        <w:rFonts w:ascii="Wingdings" w:hAnsi="Wingdings" w:hint="default"/>
+      </w:rPr>
+    </w:lvl>
+    <w:lvl w:ilvl="6" w:tplc="04090001" w:tentative="1">
+      <w:start w:val="1"/>
+      <w:numFmt w:val="bullet"/>
+      <w:lvlText w:val=""/>
+      <w:lvlJc w:val="left"/>
+      <w:pPr>
+        <w:ind w:left="6120" w:hanging="360"/>
+      </w:pPr>
+      <w:rPr>
+        <w:rFonts w:ascii="Symbol" w:hAnsi="Symbol" w:hint="default"/>
+      </w:rPr>
+    </w:lvl>
+    <w:lvl w:ilvl="7" w:tplc="04090003" w:tentative="1">
+      <w:start w:val="1"/>
+      <w:numFmt w:val="bullet"/>
+      <w:lvlText w:val="o"/>
+      <w:lvlJc w:val="left"/>
+      <w:pPr>
+        <w:ind w:left="6840" w:hanging="360"/>
+      </w:pPr>
+      <w:rPr>
+        <w:rFonts w:ascii="Courier New" w:hAnsi="Courier New" w:cs="Courier New" w:hint="default"/>
+      </w:rPr>
+    </w:lvl>
+    <w:lvl w:ilvl="8" w:tplc="04090005" w:tentative="1">
+      <w:start w:val="1"/>
+      <w:numFmt w:val="bullet"/>
+      <w:lvlText w:val=""/>
+      <w:lvlJc w:val="left"/>
+      <w:pPr>
+        <w:ind w:left="7560" w:hanging="360"/>
+      </w:pPr>
+      <w:rPr>
+        <w:rFonts w:ascii="Wingdings" w:hAnsi="Wingdings" w:hint="default"/>
+      </w:rPr>
+    </w:lvl>
+  </w:abstractNum>
+  <w:abstractNum w:abstractNumId="17" w15:restartNumberingAfterBreak="0">
     <w:nsid w:val="53BF1FA1"/>
     <w:multiLevelType w:val="hybridMultilevel"/>
     <w:tmpl w:val="909AC9AA"/>
@@ -1963,17 +2632,129 @@
       </w:pPr>
     </w:lvl>
   </w:abstractNum>
-  <w:abstractNum w:abstractNumId="16" w15:restartNumberingAfterBreak="0">
+  <w:abstractNum w:abstractNumId="18" w15:restartNumberingAfterBreak="0">
+    <w:nsid w:val="62F527A0"/>
+    <w:multiLevelType w:val="hybridMultilevel"/>
+    <w:tmpl w:val="D4A2D09A"/>
+    <w:lvl w:ilvl="0" w:tplc="4F1695DE">
+      <w:numFmt w:val="bullet"/>
+      <w:lvlText w:val="-"/>
+      <w:lvlJc w:val="left"/>
+      <w:pPr>
+        <w:ind w:left="720" w:hanging="360"/>
+      </w:pPr>
+      <w:rPr>
+        <w:rFonts w:ascii="Calibri" w:eastAsiaTheme="minorHAnsi" w:hAnsi="Calibri" w:cstheme="minorBidi" w:hint="default"/>
+      </w:rPr>
+    </w:lvl>
+    <w:lvl w:ilvl="1" w:tplc="04090003" w:tentative="1">
+      <w:start w:val="1"/>
+      <w:numFmt w:val="bullet"/>
+      <w:lvlText w:val="o"/>
+      <w:lvlJc w:val="left"/>
+      <w:pPr>
+        <w:ind w:left="1440" w:hanging="360"/>
+      </w:pPr>
+      <w:rPr>
+        <w:rFonts w:ascii="Courier New" w:hAnsi="Courier New" w:cs="Courier New" w:hint="default"/>
+      </w:rPr>
+    </w:lvl>
+    <w:lvl w:ilvl="2" w:tplc="04090005" w:tentative="1">
+      <w:start w:val="1"/>
+      <w:numFmt w:val="bullet"/>
+      <w:lvlText w:val=""/>
+      <w:lvlJc w:val="left"/>
+      <w:pPr>
+        <w:ind w:left="2160" w:hanging="360"/>
+      </w:pPr>
+      <w:rPr>
+        <w:rFonts w:ascii="Wingdings" w:hAnsi="Wingdings" w:hint="default"/>
+      </w:rPr>
+    </w:lvl>
+    <w:lvl w:ilvl="3" w:tplc="04090001" w:tentative="1">
+      <w:start w:val="1"/>
+      <w:numFmt w:val="bullet"/>
+      <w:lvlText w:val=""/>
+      <w:lvlJc w:val="left"/>
+      <w:pPr>
+        <w:ind w:left="2880" w:hanging="360"/>
+      </w:pPr>
+      <w:rPr>
+        <w:rFonts w:ascii="Symbol" w:hAnsi="Symbol" w:hint="default"/>
+      </w:rPr>
+    </w:lvl>
+    <w:lvl w:ilvl="4" w:tplc="04090003" w:tentative="1">
+      <w:start w:val="1"/>
+      <w:numFmt w:val="bullet"/>
+      <w:lvlText w:val="o"/>
+      <w:lvlJc w:val="left"/>
+      <w:pPr>
+        <w:ind w:left="3600" w:hanging="360"/>
+      </w:pPr>
+      <w:rPr>
+        <w:rFonts w:ascii="Courier New" w:hAnsi="Courier New" w:cs="Courier New" w:hint="default"/>
+      </w:rPr>
+    </w:lvl>
+    <w:lvl w:ilvl="5" w:tplc="04090005" w:tentative="1">
+      <w:start w:val="1"/>
+      <w:numFmt w:val="bullet"/>
+      <w:lvlText w:val=""/>
+      <w:lvlJc w:val="left"/>
+      <w:pPr>
+        <w:ind w:left="4320" w:hanging="360"/>
+      </w:pPr>
+      <w:rPr>
+        <w:rFonts w:ascii="Wingdings" w:hAnsi="Wingdings" w:hint="default"/>
+      </w:rPr>
+    </w:lvl>
+    <w:lvl w:ilvl="6" w:tplc="04090001" w:tentative="1">
+      <w:start w:val="1"/>
+      <w:numFmt w:val="bullet"/>
+      <w:lvlText w:val=""/>
+      <w:lvlJc w:val="left"/>
+      <w:pPr>
+        <w:ind w:left="5040" w:hanging="360"/>
+      </w:pPr>
+      <w:rPr>
+        <w:rFonts w:ascii="Symbol" w:hAnsi="Symbol" w:hint="default"/>
+      </w:rPr>
+    </w:lvl>
+    <w:lvl w:ilvl="7" w:tplc="04090003" w:tentative="1">
+      <w:start w:val="1"/>
+      <w:numFmt w:val="bullet"/>
+      <w:lvlText w:val="o"/>
+      <w:lvlJc w:val="left"/>
+      <w:pPr>
+        <w:ind w:left="5760" w:hanging="360"/>
+      </w:pPr>
+      <w:rPr>
+        <w:rFonts w:ascii="Courier New" w:hAnsi="Courier New" w:cs="Courier New" w:hint="default"/>
+      </w:rPr>
+    </w:lvl>
+    <w:lvl w:ilvl="8" w:tplc="04090005" w:tentative="1">
+      <w:start w:val="1"/>
+      <w:numFmt w:val="bullet"/>
+      <w:lvlText w:val=""/>
+      <w:lvlJc w:val="left"/>
+      <w:pPr>
+        <w:ind w:left="6480" w:hanging="360"/>
+      </w:pPr>
+      <w:rPr>
+        <w:rFonts w:ascii="Wingdings" w:hAnsi="Wingdings" w:hint="default"/>
+      </w:rPr>
+    </w:lvl>
+  </w:abstractNum>
+  <w:abstractNum w:abstractNumId="19" w15:restartNumberingAfterBreak="0">
     <w:nsid w:val="76795547"/>
     <w:multiLevelType w:val="hybridMultilevel"/>
-    <w:tmpl w:val="909AC9AA"/>
+    <w:tmpl w:val="00F627EA"/>
     <w:lvl w:ilvl="0" w:tplc="0409000F">
       <w:start w:val="1"/>
       <w:numFmt w:val="decimal"/>
       <w:lvlText w:val="%1."/>
       <w:lvlJc w:val="left"/>
       <w:pPr>
-        <w:ind w:left="720" w:hanging="360"/>
+        <w:ind w:left="1440" w:hanging="360"/>
       </w:pPr>
     </w:lvl>
     <w:lvl w:ilvl="1" w:tplc="04090019" w:tentative="1">
@@ -1982,7 +2763,7 @@
       <w:lvlText w:val="%2."/>
       <w:lvlJc w:val="left"/>
       <w:pPr>
-        <w:ind w:left="1440" w:hanging="360"/>
+        <w:ind w:left="2160" w:hanging="360"/>
       </w:pPr>
     </w:lvl>
     <w:lvl w:ilvl="2" w:tplc="0409001B" w:tentative="1">
@@ -1991,7 +2772,7 @@
       <w:lvlText w:val="%3."/>
       <w:lvlJc w:val="right"/>
       <w:pPr>
-        <w:ind w:left="2160" w:hanging="180"/>
+        <w:ind w:left="2880" w:hanging="180"/>
       </w:pPr>
     </w:lvl>
     <w:lvl w:ilvl="3" w:tplc="0409000F" w:tentative="1">
@@ -2000,7 +2781,7 @@
       <w:lvlText w:val="%4."/>
       <w:lvlJc w:val="left"/>
       <w:pPr>
-        <w:ind w:left="2880" w:hanging="360"/>
+        <w:ind w:left="3600" w:hanging="360"/>
       </w:pPr>
     </w:lvl>
     <w:lvl w:ilvl="4" w:tplc="04090019" w:tentative="1">
@@ -2009,7 +2790,7 @@
       <w:lvlText w:val="%5."/>
       <w:lvlJc w:val="left"/>
       <w:pPr>
-        <w:ind w:left="3600" w:hanging="360"/>
+        <w:ind w:left="4320" w:hanging="360"/>
       </w:pPr>
     </w:lvl>
     <w:lvl w:ilvl="5" w:tplc="0409001B" w:tentative="1">
@@ -2018,7 +2799,7 @@
       <w:lvlText w:val="%6."/>
       <w:lvlJc w:val="right"/>
       <w:pPr>
-        <w:ind w:left="4320" w:hanging="180"/>
+        <w:ind w:left="5040" w:hanging="180"/>
       </w:pPr>
     </w:lvl>
     <w:lvl w:ilvl="6" w:tplc="0409000F" w:tentative="1">
@@ -2027,7 +2808,7 @@
       <w:lvlText w:val="%7."/>
       <w:lvlJc w:val="left"/>
       <w:pPr>
-        <w:ind w:left="5040" w:hanging="360"/>
+        <w:ind w:left="5760" w:hanging="360"/>
       </w:pPr>
     </w:lvl>
     <w:lvl w:ilvl="7" w:tplc="04090019" w:tentative="1">
@@ -2036,7 +2817,7 @@
       <w:lvlText w:val="%8."/>
       <w:lvlJc w:val="left"/>
       <w:pPr>
-        <w:ind w:left="5760" w:hanging="360"/>
+        <w:ind w:left="6480" w:hanging="360"/>
       </w:pPr>
     </w:lvl>
     <w:lvl w:ilvl="8" w:tplc="0409001B" w:tentative="1">
@@ -2045,7 +2826,7 @@
       <w:lvlText w:val="%9."/>
       <w:lvlJc w:val="right"/>
       <w:pPr>
-        <w:ind w:left="6480" w:hanging="180"/>
+        <w:ind w:left="7200" w:hanging="180"/>
       </w:pPr>
     </w:lvl>
   </w:abstractNum>
@@ -2062,13 +2843,13 @@
     <w:abstractNumId w:val="9"/>
   </w:num>
   <w:num w:numId="5">
-    <w:abstractNumId w:val="14"/>
+    <w:abstractNumId w:val="15"/>
   </w:num>
   <w:num w:numId="6">
     <w:abstractNumId w:val="10"/>
   </w:num>
   <w:num w:numId="7">
-    <w:abstractNumId w:val="11"/>
+    <w:abstractNumId w:val="12"/>
   </w:num>
   <w:num w:numId="8">
     <w:abstractNumId w:val="7"/>
@@ -2095,16 +2876,25 @@
     <w:abstractNumId w:val="0"/>
   </w:num>
   <w:num w:numId="16">
-    <w:abstractNumId w:val="12"/>
+    <w:abstractNumId w:val="13"/>
   </w:num>
   <w:num w:numId="17">
-    <w:abstractNumId w:val="13"/>
+    <w:abstractNumId w:val="14"/>
   </w:num>
   <w:num w:numId="18">
-    <w:abstractNumId w:val="16"/>
+    <w:abstractNumId w:val="19"/>
   </w:num>
   <w:num w:numId="19">
-    <w:abstractNumId w:val="15"/>
+    <w:abstractNumId w:val="17"/>
+  </w:num>
+  <w:num w:numId="20">
+    <w:abstractNumId w:val="11"/>
+  </w:num>
+  <w:num w:numId="21">
+    <w:abstractNumId w:val="18"/>
+  </w:num>
+  <w:num w:numId="22">
+    <w:abstractNumId w:val="16"/>
   </w:num>
 </w:numbering>
 </file>
@@ -3928,7 +4718,7 @@
 </file>
 
 <file path=customXml/itemProps1.xml><?xml version="1.0" encoding="utf-8"?>
-<ds:datastoreItem xmlns:ds="http://schemas.openxmlformats.org/officeDocument/2006/customXml" ds:itemID="{9B82E2CB-FB97-4FC3-997B-4DB6A8005148}">
+<ds:datastoreItem xmlns:ds="http://schemas.openxmlformats.org/officeDocument/2006/customXml" ds:itemID="{BEB9D664-FD81-46E8-B70D-083F309B213B}">
   <ds:schemaRefs>
     <ds:schemaRef ds:uri="http://schemas.openxmlformats.org/officeDocument/2006/bibliography"/>
   </ds:schemaRefs>

</xml_diff>